<commit_message>
Edited result.txt and report.docx to reflect new synthesis results
</commit_message>
<xml_diff>
--- a/final_submission/report/report.docx
+++ b/final_submission/report/report.docx
@@ -129,11 +129,19 @@
                             </w:r>
                           </w:p>
                           <w:p>
+                            <w:proofErr w:type="spellStart"/>
                             <w:r>
                               <w:rPr>
                                 <w:b/>
                               </w:rPr>
-                              <w:t>StudentID:</w:t>
+                              <w:t>StudentID</w:t>
+                            </w:r>
+                            <w:proofErr w:type="spellEnd"/>
+                            <w:r>
+                              <w:rPr>
+                                <w:b/>
+                              </w:rPr>
+                              <w:t>:</w:t>
                             </w:r>
                             <w:r>
                               <w:t xml:space="preserve"> 200207079</w:t>
@@ -267,7 +275,7 @@
         <mc:AlternateContent>
           <mc:Choice Requires="wps">
             <w:drawing>
-              <wp:anchor distT="0" distB="0" distL="114300" distR="114300" simplePos="0" relativeHeight="251661312" behindDoc="0" locked="0" layoutInCell="1" allowOverlap="1" wp14:anchorId="5F02DF38" wp14:editId="0C3A5E56">
+              <wp:anchor distT="0" distB="0" distL="114300" distR="114300" simplePos="0" relativeHeight="251661312" behindDoc="0" locked="0" layoutInCell="1" allowOverlap="1" wp14:anchorId="0577A438" wp14:editId="59E3B542">
                 <wp:simplePos x="0" y="0"/>
                 <wp:positionH relativeFrom="column">
                   <wp:posOffset>2514600</wp:posOffset>
@@ -334,7 +342,7 @@
                               <w:t xml:space="preserve"> </w:t>
                             </w:r>
                             <w:r>
-                              <w:t>17631.8102</w:t>
+                              <w:t>15852.5362</w:t>
                             </w:r>
                           </w:p>
                           <w:p/>
@@ -369,7 +377,11 @@
           </mc:Choice>
           <mc:Fallback>
             <w:pict>
-              <v:shape w14:anchorId="5F02DF38" id="Text Box 21" o:spid="_x0000_s1027" type="#_x0000_t202" style="position:absolute;margin-left:198pt;margin-top:3.15pt;width:88.3pt;height:158.6pt;z-index:251661312;visibility:visible;mso-wrap-style:square;mso-width-percent:0;mso-height-percent:0;mso-wrap-distance-left:9pt;mso-wrap-distance-top:0;mso-wrap-distance-right:9pt;mso-wrap-distance-bottom:0;mso-position-horizontal:absolute;mso-position-horizontal-relative:text;mso-position-vertical:absolute;mso-position-vertical-relative:text;mso-width-percent:0;mso-height-percent:0;mso-width-relative:page;mso-height-relative:page;v-text-anchor:top" o:gfxdata="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">
+              <v:shapetype w14:anchorId="0577A438" id="_x0000_t202" coordsize="21600,21600" o:spt="202" path="m,l,21600r21600,l21600,xe">
+                <v:stroke joinstyle="miter"/>
+                <v:path gradientshapeok="t" o:connecttype="rect"/>
+              </v:shapetype>
+              <v:shape id="Text Box 21" o:spid="_x0000_s1027" type="#_x0000_t202" style="position:absolute;margin-left:198pt;margin-top:3.15pt;width:88.3pt;height:158.6pt;z-index:251661312;visibility:visible;mso-wrap-style:square;mso-width-percent:0;mso-height-percent:0;mso-wrap-distance-left:9pt;mso-wrap-distance-top:0;mso-wrap-distance-right:9pt;mso-wrap-distance-bottom:0;mso-position-horizontal:absolute;mso-position-horizontal-relative:text;mso-position-vertical:absolute;mso-position-vertical-relative:text;mso-width-percent:0;mso-height-percent:0;mso-width-relative:page;mso-height-relative:page;v-text-anchor:top" o:gfxdata="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">
                 <v:textbox>
                   <w:txbxContent>
                     <w:p>
@@ -396,7 +408,7 @@
                         <w:t xml:space="preserve"> </w:t>
                       </w:r>
                       <w:r>
-                        <w:t>17631.8102</w:t>
+                        <w:t>15852.5362</w:t>
                       </w:r>
                     </w:p>
                     <w:p/>
@@ -428,7 +440,7 @@
         <mc:AlternateContent>
           <mc:Choice Requires="wps">
             <w:drawing>
-              <wp:anchor distT="0" distB="0" distL="114300" distR="114300" simplePos="0" relativeHeight="251662336" behindDoc="0" locked="0" layoutInCell="1" allowOverlap="1" wp14:anchorId="37B14BAD" wp14:editId="27B0F07C">
+              <wp:anchor distT="0" distB="0" distL="114300" distR="114300" simplePos="0" relativeHeight="251662336" behindDoc="0" locked="0" layoutInCell="1" allowOverlap="1" wp14:anchorId="0FAD98AB" wp14:editId="11C69CFC">
                 <wp:simplePos x="0" y="0"/>
                 <wp:positionH relativeFrom="column">
                   <wp:posOffset>3695699</wp:posOffset>
@@ -482,7 +494,29 @@
                               <w:rPr>
                                 <w:b/>
                               </w:rPr>
-                              <w:t>1/(delay.area) (ns</w:t>
+                              <w:t>1</w:t>
+                            </w:r>
+                            <w:proofErr w:type="gramStart"/>
+                            <w:r>
+                              <w:rPr>
+                                <w:b/>
+                              </w:rPr>
+                              <w:t>/(</w:t>
+                            </w:r>
+                            <w:proofErr w:type="spellStart"/>
+                            <w:proofErr w:type="gramEnd"/>
+                            <w:r>
+                              <w:rPr>
+                                <w:b/>
+                              </w:rPr>
+                              <w:t>delay.area</w:t>
+                            </w:r>
+                            <w:proofErr w:type="spellEnd"/>
+                            <w:r>
+                              <w:rPr>
+                                <w:b/>
+                              </w:rPr>
+                              <w:t>) (ns</w:t>
                             </w:r>
                             <w:r>
                               <w:rPr>
@@ -517,10 +551,10 @@
                               <w:jc w:val="center"/>
                             </w:pPr>
                             <w:r>
-                              <w:t>3.19345</w:t>
+                              <w:t>7.</w:t>
                             </w:r>
                             <w:r>
-                              <w:t>E</w:t>
+                              <w:t>58E</w:t>
                             </w:r>
                             <w:r>
                               <w:t>-8</w:t>
@@ -545,7 +579,7 @@
           </mc:Choice>
           <mc:Fallback>
             <w:pict>
-              <v:shape w14:anchorId="37B14BAD" id="Text Box 23" o:spid="_x0000_s1028" type="#_x0000_t202" style="position:absolute;margin-left:291pt;margin-top:3.9pt;width:168.75pt;height:73pt;z-index:251662336;visibility:visible;mso-wrap-style:square;mso-width-percent:0;mso-height-percent:0;mso-wrap-distance-left:9pt;mso-wrap-distance-top:0;mso-wrap-distance-right:9pt;mso-wrap-distance-bottom:0;mso-position-horizontal:absolute;mso-position-horizontal-relative:text;mso-position-vertical:absolute;mso-position-vertical-relative:text;mso-width-percent:0;mso-height-percent:0;mso-width-relative:page;mso-height-relative:page;v-text-anchor:top" o:gfxdata="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">
+              <v:shape w14:anchorId="0FAD98AB" id="Text Box 23" o:spid="_x0000_s1028" type="#_x0000_t202" style="position:absolute;margin-left:291pt;margin-top:3.9pt;width:168.75pt;height:73pt;z-index:251662336;visibility:visible;mso-wrap-style:square;mso-width-percent:0;mso-height-percent:0;mso-wrap-distance-left:9pt;mso-wrap-distance-top:0;mso-wrap-distance-right:9pt;mso-wrap-distance-bottom:0;mso-position-horizontal:absolute;mso-position-horizontal-relative:text;mso-position-vertical:absolute;mso-position-vertical-relative:text;mso-width-percent:0;mso-height-percent:0;mso-width-relative:page;mso-height-relative:page;v-text-anchor:top" o:gfxdata="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">
                 <v:textbox>
                   <w:txbxContent>
                     <w:p>
@@ -559,7 +593,29 @@
                         <w:rPr>
                           <w:b/>
                         </w:rPr>
-                        <w:t>1/(delay.area) (ns</w:t>
+                        <w:t>1</w:t>
+                      </w:r>
+                      <w:proofErr w:type="gramStart"/>
+                      <w:r>
+                        <w:rPr>
+                          <w:b/>
+                        </w:rPr>
+                        <w:t>/(</w:t>
+                      </w:r>
+                      <w:proofErr w:type="spellStart"/>
+                      <w:proofErr w:type="gramEnd"/>
+                      <w:r>
+                        <w:rPr>
+                          <w:b/>
+                        </w:rPr>
+                        <w:t>delay.area</w:t>
+                      </w:r>
+                      <w:proofErr w:type="spellEnd"/>
+                      <w:r>
+                        <w:rPr>
+                          <w:b/>
+                        </w:rPr>
+                        <w:t>) (ns</w:t>
                       </w:r>
                       <w:r>
                         <w:rPr>
@@ -594,10 +650,10 @@
                         <w:jc w:val="center"/>
                       </w:pPr>
                       <w:r>
-                        <w:t>3.19345</w:t>
+                        <w:t>7.</w:t>
                       </w:r>
                       <w:r>
-                        <w:t>E</w:t>
+                        <w:t>58E</w:t>
                       </w:r>
                       <w:r>
                         <w:t>-8</w:t>
@@ -619,7 +675,7 @@
         <mc:AlternateContent>
           <mc:Choice Requires="wps">
             <w:drawing>
-              <wp:anchor distT="0" distB="0" distL="114300" distR="114300" simplePos="0" relativeHeight="251660288" behindDoc="0" locked="0" layoutInCell="1" allowOverlap="1" wp14:anchorId="49A90368" wp14:editId="73F4862B">
+              <wp:anchor distT="0" distB="0" distL="114300" distR="114300" simplePos="0" relativeHeight="251660288" behindDoc="0" locked="0" layoutInCell="1" allowOverlap="1" wp14:anchorId="6FBE0E91" wp14:editId="6941C137">
                 <wp:simplePos x="0" y="0"/>
                 <wp:positionH relativeFrom="column">
                   <wp:posOffset>-41910</wp:posOffset>
@@ -675,7 +731,10 @@
                               <w:t>Clock period:</w:t>
                             </w:r>
                             <w:r>
-                              <w:t xml:space="preserve"> 6 ns</w:t>
+                              <w:t xml:space="preserve"> 8</w:t>
+                            </w:r>
+                            <w:r>
+                              <w:t xml:space="preserve"> ns</w:t>
                             </w:r>
                           </w:p>
                           <w:p>
@@ -692,13 +751,14 @@
                               <w:t>ycles:</w:t>
                             </w:r>
                             <w:r>
-                              <w:t xml:space="preserve"> 296</w:t>
+                              <w:t xml:space="preserve"> </w:t>
+                            </w:r>
+                            <w:r>
+                              <w:t>104</w:t>
                             </w:r>
                             <w:r>
                               <w:t xml:space="preserve"> (Message: Hello)</w:t>
                             </w:r>
-                            <w:bookmarkStart w:id="0" w:name="_GoBack"/>
-                            <w:bookmarkEnd w:id="0"/>
                           </w:p>
                         </w:txbxContent>
                       </wps:txbx>
@@ -719,7 +779,7 @@
           </mc:Choice>
           <mc:Fallback>
             <w:pict>
-              <v:shape w14:anchorId="49A90368" id="Text Box 20" o:spid="_x0000_s1029" type="#_x0000_t202" style="position:absolute;margin-left:-3.3pt;margin-top:2.85pt;width:196.75pt;height:76.05pt;z-index:251660288;visibility:visible;mso-wrap-style:square;mso-width-percent:0;mso-height-percent:0;mso-wrap-distance-left:9pt;mso-wrap-distance-top:0;mso-wrap-distance-right:9pt;mso-wrap-distance-bottom:0;mso-position-horizontal:absolute;mso-position-horizontal-relative:text;mso-position-vertical:absolute;mso-position-vertical-relative:text;mso-width-percent:0;mso-height-percent:0;mso-width-relative:page;mso-height-relative:page;v-text-anchor:top" o:gfxdata="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">
+              <v:shape w14:anchorId="6FBE0E91" id="Text Box 20" o:spid="_x0000_s1029" type="#_x0000_t202" style="position:absolute;margin-left:-3.3pt;margin-top:2.85pt;width:196.75pt;height:76.05pt;z-index:251660288;visibility:visible;mso-wrap-style:square;mso-width-percent:0;mso-height-percent:0;mso-wrap-distance-left:9pt;mso-wrap-distance-top:0;mso-wrap-distance-right:9pt;mso-wrap-distance-bottom:0;mso-position-horizontal:absolute;mso-position-horizontal-relative:text;mso-position-vertical:absolute;mso-position-vertical-relative:text;mso-width-percent:0;mso-height-percent:0;mso-width-relative:page;mso-height-relative:page;v-text-anchor:top" o:gfxdata="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">
                 <v:textbox>
                   <w:txbxContent>
                     <w:p>
@@ -735,7 +795,10 @@
                         <w:t>Clock period:</w:t>
                       </w:r>
                       <w:r>
-                        <w:t xml:space="preserve"> 6 ns</w:t>
+                        <w:t xml:space="preserve"> 8</w:t>
+                      </w:r>
+                      <w:r>
+                        <w:t xml:space="preserve"> ns</w:t>
                       </w:r>
                     </w:p>
                     <w:p>
@@ -752,13 +815,14 @@
                         <w:t>ycles:</w:t>
                       </w:r>
                       <w:r>
-                        <w:t xml:space="preserve"> 296</w:t>
+                        <w:t xml:space="preserve"> </w:t>
+                      </w:r>
+                      <w:r>
+                        <w:t>104</w:t>
                       </w:r>
                       <w:r>
                         <w:t xml:space="preserve"> (Message: Hello)</w:t>
                       </w:r>
-                      <w:bookmarkStart w:id="1" w:name="_GoBack"/>
-                      <w:bookmarkEnd w:id="1"/>
                     </w:p>
                   </w:txbxContent>
                 </v:textbox>
@@ -872,7 +936,29 @@
                               <w:rPr>
                                 <w:b/>
                               </w:rPr>
-                              <w:t>1/(delay.area)  (TA)</w:t>
+                              <w:t>1</w:t>
+                            </w:r>
+                            <w:proofErr w:type="gramStart"/>
+                            <w:r>
+                              <w:rPr>
+                                <w:b/>
+                              </w:rPr>
+                              <w:t>/(</w:t>
+                            </w:r>
+                            <w:proofErr w:type="spellStart"/>
+                            <w:proofErr w:type="gramEnd"/>
+                            <w:r>
+                              <w:rPr>
+                                <w:b/>
+                              </w:rPr>
+                              <w:t>delay.area</w:t>
+                            </w:r>
+                            <w:proofErr w:type="spellEnd"/>
+                            <w:r>
+                              <w:rPr>
+                                <w:b/>
+                              </w:rPr>
+                              <w:t>)  (TA)</w:t>
                             </w:r>
                           </w:p>
                           <w:p>
@@ -1115,7 +1201,13 @@
         <w:t>cell</w:t>
       </w:r>
       <w:r>
-        <w:t xml:space="preserve"> area of 17631.8102 um</w:t>
+        <w:t xml:space="preserve"> area of </w:t>
+      </w:r>
+      <w:r>
+        <w:t>15852.5362</w:t>
+      </w:r>
+      <w:r>
+        <w:t xml:space="preserve"> um</w:t>
       </w:r>
       <w:r>
         <w:rPr>
@@ -1151,10 +1243,16 @@
         <w:t xml:space="preserve"> </w:t>
       </w:r>
       <w:r>
-        <w:t>On an average the design takes 320 cycles @ ~166</w:t>
-      </w:r>
-      <w:r>
-        <w:t>.67</w:t>
+        <w:t xml:space="preserve">On an average the design takes </w:t>
+      </w:r>
+      <w:r>
+        <w:t>121</w:t>
+      </w:r>
+      <w:r>
+        <w:t xml:space="preserve"> cycles @ </w:t>
+      </w:r>
+      <w:r>
+        <w:t>125</w:t>
       </w:r>
       <w:r>
         <w:t xml:space="preserve"> </w:t>
@@ -1508,10 +1606,22 @@
         </w:numPr>
       </w:pPr>
       <w:r>
-        <w:t>The sequence of operations required for H computation is also pipelined and parallel prefix adders from the Designware library is used.</w:t>
-      </w:r>
-      <w:r>
-        <w:t xml:space="preserve"> The pipeline reduces the critical path but since the iterations have dependent operations they cannot be run in parallel and hence one iteration takes 4 clock cycles.</w:t>
+        <w:t>The sequence of operations required for H computation is parallel</w:t>
+      </w:r>
+      <w:r>
+        <w:t>ized and uses</w:t>
+      </w:r>
+      <w:r>
+        <w:t xml:space="preserve"> parallel </w:t>
+      </w:r>
+      <w:r>
+        <w:t>prefix ad</w:t>
+      </w:r>
+      <w:r>
+        <w:t>ders from the Designware library</w:t>
+      </w:r>
+      <w:r>
+        <w:t>.</w:t>
       </w:r>
     </w:p>
     <w:p>
@@ -1529,7 +1639,13 @@
         <w:t>cell</w:t>
       </w:r>
       <w:r>
-        <w:t xml:space="preserve"> area of 17631.8102 um</w:t>
+        <w:t xml:space="preserve"> area of </w:t>
+      </w:r>
+      <w:r>
+        <w:t>15852.5362</w:t>
+      </w:r>
+      <w:r>
+        <w:t xml:space="preserve"> um</w:t>
       </w:r>
       <w:r>
         <w:rPr>
@@ -1588,7 +1704,10 @@
         </w:numPr>
       </w:pPr>
       <w:r>
-        <w:t>17631.8102 um</w:t>
+        <w:t>15852.5362</w:t>
+      </w:r>
+      <w:r>
+        <w:t xml:space="preserve"> um</w:t>
       </w:r>
       <w:r>
         <w:rPr>
@@ -1618,7 +1737,13 @@
         </w:numPr>
       </w:pPr>
       <w:r>
-        <w:t>Message_1 = 292, Length = 1</w:t>
+        <w:t xml:space="preserve">Message_1 = </w:t>
+      </w:r>
+      <w:r>
+        <w:t>100</w:t>
+      </w:r>
+      <w:r>
+        <w:t>, Length = 1</w:t>
       </w:r>
     </w:p>
     <w:p>
@@ -1630,7 +1755,13 @@
         </w:numPr>
       </w:pPr>
       <w:r>
-        <w:t>Message_5 = 296, Length = 5</w:t>
+        <w:t xml:space="preserve">Message_5 = </w:t>
+      </w:r>
+      <w:r>
+        <w:t>104</w:t>
+      </w:r>
+      <w:r>
+        <w:t>, Length = 5</w:t>
       </w:r>
     </w:p>
     <w:p>
@@ -1648,7 +1779,13 @@
         <w:t>7</w:t>
       </w:r>
       <w:r>
-        <w:t xml:space="preserve"> = 318, Length = 27</w:t>
+        <w:t xml:space="preserve"> = </w:t>
+      </w:r>
+      <w:r>
+        <w:t>126</w:t>
+      </w:r>
+      <w:r>
+        <w:t>, Length = 27</w:t>
       </w:r>
     </w:p>
     <w:p>
@@ -1663,7 +1800,13 @@
         <w:t>Message_55</w:t>
       </w:r>
       <w:r>
-        <w:t xml:space="preserve"> = 346, Length = 55</w:t>
+        <w:t xml:space="preserve"> = </w:t>
+      </w:r>
+      <w:r>
+        <w:t>154</w:t>
+      </w:r>
+      <w:r>
+        <w:t>, Length = 55</w:t>
       </w:r>
     </w:p>
     <w:p>
@@ -1675,11 +1818,10 @@
         </w:numPr>
       </w:pPr>
       <w:r>
-        <w:lastRenderedPageBreak/>
         <w:t xml:space="preserve">*** Average = </w:t>
       </w:r>
       <w:r>
-        <w:t>307.5</w:t>
+        <w:t>121</w:t>
       </w:r>
     </w:p>
     <w:p>
@@ -1703,7 +1845,11 @@
         </w:numPr>
       </w:pPr>
       <w:r>
-        <w:t>6 ns</w:t>
+        <w:lastRenderedPageBreak/>
+        <w:t>8</w:t>
+      </w:r>
+      <w:r>
+        <w:t xml:space="preserve"> ns</w:t>
       </w:r>
     </w:p>
     <w:p>
@@ -1748,7 +1894,10 @@
         </w:numPr>
       </w:pPr>
       <w:r>
-        <w:t>Message_1 = 30890931.4704</w:t>
+        <w:t xml:space="preserve">Message_1 = </w:t>
+      </w:r>
+      <w:r>
+        <w:t>12682028.96</w:t>
       </w:r>
     </w:p>
     <w:p>
@@ -1760,7 +1909,10 @@
         </w:numPr>
       </w:pPr>
       <w:r>
-        <w:t>Message_5 = 31314094.9152</w:t>
+        <w:t xml:space="preserve">Message_5 = </w:t>
+      </w:r>
+      <w:r>
+        <w:t>13189310.12</w:t>
       </w:r>
     </w:p>
     <w:p>
@@ -1778,7 +1930,10 @@
         <w:t>7</w:t>
       </w:r>
       <w:r>
-        <w:t xml:space="preserve"> = 33641493.8616</w:t>
+        <w:t xml:space="preserve"> = </w:t>
+      </w:r>
+      <w:r>
+        <w:t>15979356.49</w:t>
       </w:r>
     </w:p>
     <w:p>
@@ -1793,7 +1948,10 @@
         <w:t>Message_55</w:t>
       </w:r>
       <w:r>
-        <w:t xml:space="preserve"> = 36603637.9752</w:t>
+        <w:t xml:space="preserve"> = </w:t>
+      </w:r>
+      <w:r>
+        <w:t>19530324.59</w:t>
       </w:r>
     </w:p>
     <w:p>
@@ -1808,7 +1966,7 @@
         <w:t xml:space="preserve">*** Average = </w:t>
       </w:r>
       <w:r>
-        <w:t>33112539.5556</w:t>
+        <w:t>15345255.04</w:t>
       </w:r>
     </w:p>
     <w:p/>
@@ -2134,15 +2292,30 @@
       </w:pPr>
       <w:r>
         <w:rPr>
-          <w:szCs w:val="32"/>
-        </w:rPr>
-        <w:t xml:space="preserve">State 0 </w:t>
-      </w:r>
-      <w:r>
-        <w:rPr>
-          <w:szCs w:val="32"/>
-        </w:rPr>
-        <w:t>(IDLE): Wait</w:t>
+          <w:b/>
+          <w:szCs w:val="32"/>
+        </w:rPr>
+        <w:t>State P0</w:t>
+      </w:r>
+      <w:r>
+        <w:rPr>
+          <w:b/>
+          <w:szCs w:val="32"/>
+        </w:rPr>
+        <w:t xml:space="preserve"> </w:t>
+      </w:r>
+      <w:r>
+        <w:rPr>
+          <w:b/>
+          <w:szCs w:val="32"/>
+        </w:rPr>
+        <w:t>(IDLE):</w:t>
+      </w:r>
+      <w:r>
+        <w:rPr>
+          <w:szCs w:val="32"/>
+        </w:rPr>
+        <w:t xml:space="preserve"> Wait</w:t>
       </w:r>
       <w:r>
         <w:rPr>
@@ -2164,9 +2337,23 @@
       </w:pPr>
       <w:r>
         <w:rPr>
-          <w:szCs w:val="32"/>
-        </w:rPr>
-        <w:t xml:space="preserve">State 1 (LATCH_MESSAGE_LEN): Reads in the message length provided and clear the required bits in the 512 bit padded message </w:t>
+          <w:b/>
+          <w:szCs w:val="32"/>
+        </w:rPr>
+        <w:t>State P1</w:t>
+      </w:r>
+      <w:r>
+        <w:rPr>
+          <w:b/>
+          <w:szCs w:val="32"/>
+        </w:rPr>
+        <w:t xml:space="preserve"> (LATCH_MESSAGE_LEN):</w:t>
+      </w:r>
+      <w:r>
+        <w:rPr>
+          <w:szCs w:val="32"/>
+        </w:rPr>
+        <w:t xml:space="preserve"> Reads in the message length provided and clear the required bits in the 512 bit padded message </w:t>
       </w:r>
       <w:r>
         <w:rPr>
@@ -2188,15 +2375,37 @@
       </w:pPr>
       <w:r>
         <w:rPr>
-          <w:szCs w:val="32"/>
-        </w:rPr>
-        <w:t>State 2 (</w:t>
-      </w:r>
-      <w:r>
-        <w:rPr>
-          <w:szCs w:val="32"/>
-        </w:rPr>
-        <w:t>READ_SRAM): Present a</w:t>
+          <w:b/>
+          <w:szCs w:val="32"/>
+        </w:rPr>
+        <w:t xml:space="preserve">State </w:t>
+      </w:r>
+      <w:r>
+        <w:rPr>
+          <w:b/>
+          <w:szCs w:val="32"/>
+        </w:rPr>
+        <w:t>P</w:t>
+      </w:r>
+      <w:r>
+        <w:rPr>
+          <w:b/>
+          <w:szCs w:val="32"/>
+        </w:rPr>
+        <w:t>2 (</w:t>
+      </w:r>
+      <w:r>
+        <w:rPr>
+          <w:b/>
+          <w:szCs w:val="32"/>
+        </w:rPr>
+        <w:t>READ_SRAM):</w:t>
+      </w:r>
+      <w:r>
+        <w:rPr>
+          <w:szCs w:val="32"/>
+        </w:rPr>
+        <w:t xml:space="preserve"> Present a</w:t>
       </w:r>
       <w:r>
         <w:rPr>
@@ -2230,9 +2439,30 @@
       </w:pPr>
       <w:r>
         <w:rPr>
-          <w:szCs w:val="32"/>
-        </w:rPr>
-        <w:t>State 3 (DELAY): Delay state so that the data from SRAM is written (This state is required due to registering IOs).</w:t>
+          <w:b/>
+          <w:szCs w:val="32"/>
+        </w:rPr>
+        <w:t xml:space="preserve">State </w:t>
+      </w:r>
+      <w:r>
+        <w:rPr>
+          <w:b/>
+          <w:szCs w:val="32"/>
+        </w:rPr>
+        <w:t>P</w:t>
+      </w:r>
+      <w:r>
+        <w:rPr>
+          <w:b/>
+          <w:szCs w:val="32"/>
+        </w:rPr>
+        <w:t>3 (DELAY):</w:t>
+      </w:r>
+      <w:r>
+        <w:rPr>
+          <w:szCs w:val="32"/>
+        </w:rPr>
+        <w:t xml:space="preserve"> Delay state so that the data from SRAM is written (This state is required due to registering IOs).</w:t>
       </w:r>
       <w:r>
         <w:rPr>
@@ -2254,9 +2484,30 @@
       </w:pPr>
       <w:r>
         <w:rPr>
-          <w:szCs w:val="32"/>
-        </w:rPr>
-        <w:t>State 4 (WRITE_0x80): Append 0x80 after the message is read and move to the next state unconditionally.</w:t>
+          <w:b/>
+          <w:szCs w:val="32"/>
+        </w:rPr>
+        <w:t xml:space="preserve">State </w:t>
+      </w:r>
+      <w:r>
+        <w:rPr>
+          <w:b/>
+          <w:szCs w:val="32"/>
+        </w:rPr>
+        <w:t>P</w:t>
+      </w:r>
+      <w:r>
+        <w:rPr>
+          <w:b/>
+          <w:szCs w:val="32"/>
+        </w:rPr>
+        <w:t>4 (WRITE_0x80):</w:t>
+      </w:r>
+      <w:r>
+        <w:rPr>
+          <w:szCs w:val="32"/>
+        </w:rPr>
+        <w:t xml:space="preserve"> Append 0x80 after the message is read and move to the next state unconditionally.</w:t>
       </w:r>
     </w:p>
     <w:p>
@@ -2272,15 +2523,49 @@
       </w:pPr>
       <w:r>
         <w:rPr>
-          <w:szCs w:val="32"/>
-        </w:rPr>
-        <w:t>State 5</w:t>
-      </w:r>
-      <w:r>
-        <w:rPr>
-          <w:szCs w:val="32"/>
-        </w:rPr>
-        <w:t xml:space="preserve"> (FINISH_WAIT): Assert a pad register ready signal to the gen_w module and wait for the next go and finish to be high then start the cycle again from State 1.</w:t>
+          <w:b/>
+          <w:szCs w:val="32"/>
+        </w:rPr>
+        <w:t xml:space="preserve">State </w:t>
+      </w:r>
+      <w:r>
+        <w:rPr>
+          <w:b/>
+          <w:szCs w:val="32"/>
+        </w:rPr>
+        <w:t>P</w:t>
+      </w:r>
+      <w:r>
+        <w:rPr>
+          <w:b/>
+          <w:szCs w:val="32"/>
+        </w:rPr>
+        <w:t>5</w:t>
+      </w:r>
+      <w:r>
+        <w:rPr>
+          <w:b/>
+          <w:szCs w:val="32"/>
+        </w:rPr>
+        <w:t xml:space="preserve"> (FINISH_WAIT):</w:t>
+      </w:r>
+      <w:r>
+        <w:rPr>
+          <w:szCs w:val="32"/>
+        </w:rPr>
+        <w:t xml:space="preserve"> Assert a pad register ready signal to the gen_w module and wait for the next go and finish to be high then start the cycle again from State </w:t>
+      </w:r>
+      <w:r>
+        <w:rPr>
+          <w:szCs w:val="32"/>
+        </w:rPr>
+        <w:t>P</w:t>
+      </w:r>
+      <w:r>
+        <w:rPr>
+          <w:szCs w:val="32"/>
+        </w:rPr>
+        <w:t>1.</w:t>
       </w:r>
     </w:p>
     <w:p>
@@ -2304,14 +2589,7 @@
         <w:rPr>
           <w:szCs w:val="32"/>
         </w:rPr>
-        <w:t xml:space="preserve">is used as a </w:t>
-      </w:r>
-      <w:r>
-        <w:rPr>
-          <w:szCs w:val="32"/>
-        </w:rPr>
-        <w:lastRenderedPageBreak/>
-        <w:t xml:space="preserve">write enable </w:t>
+        <w:t xml:space="preserve">is used as a write enable </w:t>
       </w:r>
       <w:r>
         <w:rPr>
@@ -2422,15 +2700,30 @@
       </w:pPr>
       <w:r>
         <w:rPr>
+          <w:b/>
           <w:szCs w:val="32"/>
         </w:rPr>
         <w:t xml:space="preserve">State </w:t>
       </w:r>
       <w:r>
         <w:rPr>
-          <w:szCs w:val="32"/>
-        </w:rPr>
-        <w:t xml:space="preserve">0 (IDLE): </w:t>
+          <w:b/>
+          <w:szCs w:val="32"/>
+        </w:rPr>
+        <w:t>W</w:t>
+      </w:r>
+      <w:r>
+        <w:rPr>
+          <w:b/>
+          <w:szCs w:val="32"/>
+        </w:rPr>
+        <w:t>0 (IDLE):</w:t>
+      </w:r>
+      <w:r>
+        <w:rPr>
+          <w:szCs w:val="32"/>
+        </w:rPr>
+        <w:t xml:space="preserve"> </w:t>
       </w:r>
       <w:r>
         <w:rPr>
@@ -2452,9 +2745,30 @@
       </w:pPr>
       <w:r>
         <w:rPr>
-          <w:szCs w:val="32"/>
-        </w:rPr>
-        <w:t>State 1 (READ_IN_PAD): Read in the padded message in to the 16 32-bit register for W value computation then move to next state.</w:t>
+          <w:b/>
+          <w:szCs w:val="32"/>
+        </w:rPr>
+        <w:t xml:space="preserve">State </w:t>
+      </w:r>
+      <w:r>
+        <w:rPr>
+          <w:b/>
+          <w:szCs w:val="32"/>
+        </w:rPr>
+        <w:t>W</w:t>
+      </w:r>
+      <w:r>
+        <w:rPr>
+          <w:b/>
+          <w:szCs w:val="32"/>
+        </w:rPr>
+        <w:t>1 (READ_IN_PAD):</w:t>
+      </w:r>
+      <w:r>
+        <w:rPr>
+          <w:szCs w:val="32"/>
+        </w:rPr>
+        <w:t xml:space="preserve"> Read in the padded message in to the 16 32-bit register for W value computation then move to next state.</w:t>
       </w:r>
     </w:p>
     <w:p>
@@ -2470,15 +2784,37 @@
       </w:pPr>
       <w:r>
         <w:rPr>
-          <w:szCs w:val="32"/>
-        </w:rPr>
-        <w:t xml:space="preserve">State 2 </w:t>
-      </w:r>
-      <w:r>
-        <w:rPr>
-          <w:szCs w:val="32"/>
-        </w:rPr>
-        <w:t xml:space="preserve">(SERVICE_REQ): </w:t>
+          <w:b/>
+          <w:szCs w:val="32"/>
+        </w:rPr>
+        <w:t xml:space="preserve">State </w:t>
+      </w:r>
+      <w:r>
+        <w:rPr>
+          <w:b/>
+          <w:szCs w:val="32"/>
+        </w:rPr>
+        <w:t>W</w:t>
+      </w:r>
+      <w:r>
+        <w:rPr>
+          <w:b/>
+          <w:szCs w:val="32"/>
+        </w:rPr>
+        <w:t xml:space="preserve">2 </w:t>
+      </w:r>
+      <w:r>
+        <w:rPr>
+          <w:b/>
+          <w:szCs w:val="32"/>
+        </w:rPr>
+        <w:t>(SERVICE_REQ):</w:t>
+      </w:r>
+      <w:r>
+        <w:rPr>
+          <w:szCs w:val="32"/>
+        </w:rPr>
+        <w:t xml:space="preserve"> </w:t>
       </w:r>
       <w:r>
         <w:rPr>
@@ -2502,7 +2838,13 @@
         <w:rPr>
           <w:szCs w:val="32"/>
         </w:rPr>
-        <w:t xml:space="preserve"> Move to the next S</w:t>
+        <w:t xml:space="preserve"> Move to </w:t>
+      </w:r>
+      <w:r>
+        <w:rPr>
+          <w:szCs w:val="32"/>
+        </w:rPr>
+        <w:t>S</w:t>
       </w:r>
       <w:r>
         <w:rPr>
@@ -2514,13 +2856,66 @@
         <w:rPr>
           <w:szCs w:val="32"/>
         </w:rPr>
-        <w:t xml:space="preserve">0 </w:t>
+        <w:t>W</w:t>
+      </w:r>
+      <w:r>
+        <w:rPr>
+          <w:szCs w:val="32"/>
+        </w:rPr>
+        <w:t>3</w:t>
+      </w:r>
+      <w:r>
+        <w:rPr>
+          <w:szCs w:val="32"/>
+        </w:rPr>
+        <w:t xml:space="preserve"> </w:t>
       </w:r>
       <w:r>
         <w:rPr>
           <w:szCs w:val="32"/>
         </w:rPr>
         <w:t>if the current value to be serviced counter overflows.</w:t>
+      </w:r>
+    </w:p>
+    <w:p>
+      <w:pPr>
+        <w:pStyle w:val="ListParagraph"/>
+        <w:numPr>
+          <w:ilvl w:val="1"/>
+          <w:numId w:val="9"/>
+        </w:numPr>
+        <w:rPr>
+          <w:szCs w:val="32"/>
+        </w:rPr>
+      </w:pPr>
+      <w:r>
+        <w:rPr>
+          <w:b/>
+          <w:szCs w:val="32"/>
+        </w:rPr>
+        <w:t>State W3 (WAIT_</w:t>
+      </w:r>
+      <w:proofErr w:type="gramStart"/>
+      <w:r>
+        <w:rPr>
+          <w:b/>
+          <w:szCs w:val="32"/>
+        </w:rPr>
+        <w:t>!PAD</w:t>
+      </w:r>
+      <w:proofErr w:type="gramEnd"/>
+      <w:r>
+        <w:rPr>
+          <w:b/>
+          <w:szCs w:val="32"/>
+        </w:rPr>
+        <w:t>_RDY):</w:t>
+      </w:r>
+      <w:r>
+        <w:rPr>
+          <w:szCs w:val="32"/>
+        </w:rPr>
+        <w:t xml:space="preserve"> Wait for the pad ready signal to be de-asserted then move to State W0.</w:t>
       </w:r>
     </w:p>
     <w:p>
@@ -2740,9 +3135,23 @@
       </w:pPr>
       <w:r>
         <w:rPr>
-          <w:szCs w:val="32"/>
-        </w:rPr>
-        <w:t xml:space="preserve">State 0 (IDLE): </w:t>
+          <w:b/>
+          <w:szCs w:val="32"/>
+        </w:rPr>
+        <w:t>State M0</w:t>
+      </w:r>
+      <w:r>
+        <w:rPr>
+          <w:b/>
+          <w:szCs w:val="32"/>
+        </w:rPr>
+        <w:t xml:space="preserve"> (IDLE):</w:t>
+      </w:r>
+      <w:r>
+        <w:rPr>
+          <w:szCs w:val="32"/>
+        </w:rPr>
+        <w:t xml:space="preserve"> </w:t>
       </w:r>
       <w:r>
         <w:rPr>
@@ -2765,9 +3174,30 @@
       </w:pPr>
       <w:r>
         <w:rPr>
-          <w:szCs w:val="32"/>
-        </w:rPr>
-        <w:t xml:space="preserve">State 1 (READ_AH): </w:t>
+          <w:b/>
+          <w:szCs w:val="32"/>
+        </w:rPr>
+        <w:t xml:space="preserve">State </w:t>
+      </w:r>
+      <w:r>
+        <w:rPr>
+          <w:b/>
+          <w:szCs w:val="32"/>
+        </w:rPr>
+        <w:t>M</w:t>
+      </w:r>
+      <w:r>
+        <w:rPr>
+          <w:b/>
+          <w:szCs w:val="32"/>
+        </w:rPr>
+        <w:t>1 (READ_AH):</w:t>
+      </w:r>
+      <w:r>
+        <w:rPr>
+          <w:szCs w:val="32"/>
+        </w:rPr>
+        <w:t xml:space="preserve"> </w:t>
       </w:r>
       <w:r>
         <w:rPr>
@@ -2790,9 +3220,30 @@
       </w:pPr>
       <w:r>
         <w:rPr>
-          <w:szCs w:val="32"/>
-        </w:rPr>
-        <w:t>State 2 (WAIT_FOR_W): Wait for the W module to read in the padded message and get ready to service the address request. Move to the next state once W module is ready.</w:t>
+          <w:b/>
+          <w:szCs w:val="32"/>
+        </w:rPr>
+        <w:t xml:space="preserve">State </w:t>
+      </w:r>
+      <w:r>
+        <w:rPr>
+          <w:b/>
+          <w:szCs w:val="32"/>
+        </w:rPr>
+        <w:t>M</w:t>
+      </w:r>
+      <w:r>
+        <w:rPr>
+          <w:b/>
+          <w:szCs w:val="32"/>
+        </w:rPr>
+        <w:t>2 (WAIT_FOR_W):</w:t>
+      </w:r>
+      <w:r>
+        <w:rPr>
+          <w:szCs w:val="32"/>
+        </w:rPr>
+        <w:t xml:space="preserve"> Wait for the W module to read in the padded message and get ready to service the address request. Move to the next state once W module is ready.</w:t>
       </w:r>
     </w:p>
     <w:p>
@@ -2809,41 +3260,67 @@
       </w:pPr>
       <w:r>
         <w:rPr>
-          <w:szCs w:val="32"/>
-        </w:rPr>
-        <w:t>State 3 (</w:t>
-      </w:r>
-      <w:r>
-        <w:rPr>
-          <w:szCs w:val="32"/>
-        </w:rPr>
-        <w:t>READ_WK_0): Read the 1</w:t>
-      </w:r>
-      <w:r>
-        <w:rPr>
-          <w:szCs w:val="32"/>
-          <w:vertAlign w:val="superscript"/>
-        </w:rPr>
-        <w:t>st</w:t>
-      </w:r>
-      <w:r>
-        <w:rPr>
-          <w:szCs w:val="32"/>
-        </w:rPr>
-        <w:t xml:space="preserve"> W value from the W module and the 1</w:t>
-      </w:r>
-      <w:r>
-        <w:rPr>
-          <w:szCs w:val="32"/>
-          <w:vertAlign w:val="superscript"/>
-        </w:rPr>
-        <w:t>st</w:t>
-      </w:r>
-      <w:r>
-        <w:rPr>
-          <w:szCs w:val="32"/>
-        </w:rPr>
-        <w:t xml:space="preserve"> K value from the K SRAM.</w:t>
+          <w:b/>
+          <w:szCs w:val="32"/>
+        </w:rPr>
+        <w:t xml:space="preserve">State </w:t>
+      </w:r>
+      <w:r>
+        <w:rPr>
+          <w:b/>
+          <w:szCs w:val="32"/>
+        </w:rPr>
+        <w:t>M</w:t>
+      </w:r>
+      <w:r>
+        <w:rPr>
+          <w:b/>
+          <w:szCs w:val="32"/>
+        </w:rPr>
+        <w:t>3 (</w:t>
+      </w:r>
+      <w:r>
+        <w:rPr>
+          <w:b/>
+          <w:szCs w:val="32"/>
+        </w:rPr>
+        <w:t>READ_WK_0):</w:t>
+      </w:r>
+      <w:r>
+        <w:rPr>
+          <w:szCs w:val="32"/>
+        </w:rPr>
+        <w:t xml:space="preserve"> Start reading the</w:t>
+      </w:r>
+      <w:r>
+        <w:rPr>
+          <w:szCs w:val="32"/>
+        </w:rPr>
+        <w:t xml:space="preserve"> W value</w:t>
+      </w:r>
+      <w:r>
+        <w:rPr>
+          <w:szCs w:val="32"/>
+        </w:rPr>
+        <w:t xml:space="preserve">s from the W module and the </w:t>
+      </w:r>
+      <w:r>
+        <w:rPr>
+          <w:szCs w:val="32"/>
+        </w:rPr>
+        <w:t>K value</w:t>
+      </w:r>
+      <w:r>
+        <w:rPr>
+          <w:szCs w:val="32"/>
+        </w:rPr>
+        <w:t>s</w:t>
+      </w:r>
+      <w:r>
+        <w:rPr>
+          <w:szCs w:val="32"/>
+        </w:rPr>
+        <w:t xml:space="preserve"> from the K SRAM.</w:t>
       </w:r>
       <w:r>
         <w:rPr>
@@ -2873,9 +3350,30 @@
       </w:pPr>
       <w:r>
         <w:rPr>
-          <w:szCs w:val="32"/>
-        </w:rPr>
-        <w:t>State 4 (WAIT_0): Wait for the request to propagate and W and K data to arrive. Move to the next state unconditionally.</w:t>
+          <w:b/>
+          <w:szCs w:val="32"/>
+        </w:rPr>
+        <w:t xml:space="preserve">State </w:t>
+      </w:r>
+      <w:r>
+        <w:rPr>
+          <w:b/>
+          <w:szCs w:val="32"/>
+        </w:rPr>
+        <w:t>M</w:t>
+      </w:r>
+      <w:r>
+        <w:rPr>
+          <w:b/>
+          <w:szCs w:val="32"/>
+        </w:rPr>
+        <w:t>4 (WAIT_0):</w:t>
+      </w:r>
+      <w:r>
+        <w:rPr>
+          <w:szCs w:val="32"/>
+        </w:rPr>
+        <w:t xml:space="preserve"> Wait for the request to propagate and W and K data to arrive. Move to the next state unconditionally.</w:t>
       </w:r>
     </w:p>
     <w:p>
@@ -2892,9 +3390,30 @@
       </w:pPr>
       <w:r>
         <w:rPr>
-          <w:szCs w:val="32"/>
-        </w:rPr>
-        <w:t>State 5 (WAIT_1): Wait for the request to propagate and W and K data to arrive. Move to the next state unconditionally.</w:t>
+          <w:b/>
+          <w:szCs w:val="32"/>
+        </w:rPr>
+        <w:t xml:space="preserve">State </w:t>
+      </w:r>
+      <w:r>
+        <w:rPr>
+          <w:b/>
+          <w:szCs w:val="32"/>
+        </w:rPr>
+        <w:t>M</w:t>
+      </w:r>
+      <w:r>
+        <w:rPr>
+          <w:b/>
+          <w:szCs w:val="32"/>
+        </w:rPr>
+        <w:t>5 (WAIT_1):</w:t>
+      </w:r>
+      <w:r>
+        <w:rPr>
+          <w:szCs w:val="32"/>
+        </w:rPr>
+        <w:t xml:space="preserve"> Wait for the request to propagate and W and K data to arrive. Move to the next state unconditionally.</w:t>
       </w:r>
     </w:p>
     <w:p>
@@ -2911,9 +3430,30 @@
       </w:pPr>
       <w:r>
         <w:rPr>
-          <w:szCs w:val="32"/>
-        </w:rPr>
-        <w:t>State 6 (WAIT_2): Wait for the request to propagate and W and K data to arrive. Move to the next state unconditionally.</w:t>
+          <w:b/>
+          <w:szCs w:val="32"/>
+        </w:rPr>
+        <w:t xml:space="preserve">State </w:t>
+      </w:r>
+      <w:r>
+        <w:rPr>
+          <w:b/>
+          <w:szCs w:val="32"/>
+        </w:rPr>
+        <w:t>M</w:t>
+      </w:r>
+      <w:r>
+        <w:rPr>
+          <w:b/>
+          <w:szCs w:val="32"/>
+        </w:rPr>
+        <w:t>6 (WAIT_2):</w:t>
+      </w:r>
+      <w:r>
+        <w:rPr>
+          <w:szCs w:val="32"/>
+        </w:rPr>
+        <w:t xml:space="preserve"> Wait for the request to propagate and W and K data to arrive. Move to the next state unconditionally.</w:t>
       </w:r>
     </w:p>
     <w:p>
@@ -2930,28 +3470,111 @@
       </w:pPr>
       <w:r>
         <w:rPr>
-          <w:szCs w:val="32"/>
-        </w:rPr>
-        <w:lastRenderedPageBreak/>
-        <w:t>State 7</w:t>
-      </w:r>
-      <w:r>
-        <w:rPr>
+          <w:b/>
+          <w:szCs w:val="32"/>
+        </w:rPr>
+        <w:t xml:space="preserve">State </w:t>
+      </w:r>
+      <w:r>
+        <w:rPr>
+          <w:b/>
+          <w:szCs w:val="32"/>
+        </w:rPr>
+        <w:t>M</w:t>
+      </w:r>
+      <w:r>
+        <w:rPr>
+          <w:b/>
+          <w:szCs w:val="32"/>
+        </w:rPr>
+        <w:t>7</w:t>
+      </w:r>
+      <w:r>
+        <w:rPr>
+          <w:b/>
           <w:szCs w:val="32"/>
         </w:rPr>
         <w:t xml:space="preserve"> (</w:t>
       </w:r>
       <w:r>
         <w:rPr>
-          <w:szCs w:val="32"/>
-        </w:rPr>
-        <w:t xml:space="preserve">H_COMPUTE_S1): </w:t>
-      </w:r>
-      <w:r>
-        <w:rPr>
-          <w:szCs w:val="32"/>
-        </w:rPr>
-        <w:t>Perform pipeline stage 1 operations and send request for next W and K data (this data will arrive in by the time the state machine reaches this state again for the next iteration).</w:t>
+          <w:b/>
+          <w:szCs w:val="32"/>
+        </w:rPr>
+        <w:t>H_COMPUTE</w:t>
+      </w:r>
+      <w:r>
+        <w:rPr>
+          <w:b/>
+          <w:szCs w:val="32"/>
+        </w:rPr>
+        <w:t>):</w:t>
+      </w:r>
+      <w:r>
+        <w:rPr>
+          <w:szCs w:val="32"/>
+        </w:rPr>
+        <w:t xml:space="preserve"> </w:t>
+      </w:r>
+      <w:r>
+        <w:rPr>
+          <w:szCs w:val="32"/>
+        </w:rPr>
+        <w:t xml:space="preserve">Perform </w:t>
+      </w:r>
+      <w:r>
+        <w:rPr>
+          <w:szCs w:val="32"/>
+        </w:rPr>
+        <w:t xml:space="preserve">the </w:t>
+      </w:r>
+      <w:r>
+        <w:rPr>
+          <w:szCs w:val="32"/>
+        </w:rPr>
+        <w:t>H</w:t>
+      </w:r>
+      <w:r>
+        <w:rPr>
+          <w:szCs w:val="32"/>
+        </w:rPr>
+        <w:t xml:space="preserve"> operations</w:t>
+      </w:r>
+      <w:r>
+        <w:rPr>
+          <w:szCs w:val="32"/>
+        </w:rPr>
+        <w:t>.</w:t>
+      </w:r>
+      <w:r>
+        <w:rPr>
+          <w:szCs w:val="32"/>
+        </w:rPr>
+        <w:t xml:space="preserve"> Increment the current iteration counter. Move on to State </w:t>
+      </w:r>
+      <w:r>
+        <w:rPr>
+          <w:szCs w:val="32"/>
+        </w:rPr>
+        <w:t>M</w:t>
+      </w:r>
+      <w:r>
+        <w:rPr>
+          <w:szCs w:val="32"/>
+        </w:rPr>
+        <w:t xml:space="preserve">8 if the current iteration counter overflows else go to State </w:t>
+      </w:r>
+      <w:r>
+        <w:rPr>
+          <w:szCs w:val="32"/>
+        </w:rPr>
+        <w:t>M</w:t>
+      </w:r>
+      <w:r>
+        <w:rPr>
+          <w:szCs w:val="32"/>
+        </w:rPr>
+        <w:t>7.</w:t>
       </w:r>
     </w:p>
     <w:p>
@@ -2968,9 +3591,70 @@
       </w:pPr>
       <w:r>
         <w:rPr>
-          <w:szCs w:val="32"/>
-        </w:rPr>
-        <w:t>State 8 (H_COMPUTE_S2): Perform the pipeline stage 2 operations.</w:t>
+          <w:b/>
+          <w:szCs w:val="32"/>
+        </w:rPr>
+        <w:lastRenderedPageBreak/>
+        <w:t xml:space="preserve">State </w:t>
+      </w:r>
+      <w:r>
+        <w:rPr>
+          <w:b/>
+          <w:szCs w:val="32"/>
+        </w:rPr>
+        <w:t>M</w:t>
+      </w:r>
+      <w:r>
+        <w:rPr>
+          <w:b/>
+          <w:szCs w:val="32"/>
+        </w:rPr>
+        <w:t>8</w:t>
+      </w:r>
+      <w:r>
+        <w:rPr>
+          <w:b/>
+          <w:szCs w:val="32"/>
+        </w:rPr>
+        <w:t xml:space="preserve"> (</w:t>
+      </w:r>
+      <w:r>
+        <w:rPr>
+          <w:b/>
+          <w:szCs w:val="32"/>
+        </w:rPr>
+        <w:t>ADD_AH):</w:t>
+      </w:r>
+      <w:r>
+        <w:rPr>
+          <w:szCs w:val="32"/>
+        </w:rPr>
+        <w:t xml:space="preserve"> Read in the a-h values from H SRAM and add them to the a-h hash computation registers.</w:t>
+      </w:r>
+      <w:r>
+        <w:rPr>
+          <w:b/>
+          <w:szCs w:val="32"/>
+        </w:rPr>
+        <w:t xml:space="preserve"> </w:t>
+      </w:r>
+      <w:r>
+        <w:rPr>
+          <w:szCs w:val="32"/>
+        </w:rPr>
+        <w:t xml:space="preserve">Move to the next state once </w:t>
+      </w:r>
+      <w:r>
+        <w:rPr>
+          <w:szCs w:val="32"/>
+        </w:rPr>
+        <w:t>the SRAM request address counter overflows</w:t>
+      </w:r>
+      <w:r>
+        <w:rPr>
+          <w:szCs w:val="32"/>
+        </w:rPr>
+        <w:t>.</w:t>
       </w:r>
     </w:p>
     <w:p>
@@ -2987,9 +3671,50 @@
       </w:pPr>
       <w:r>
         <w:rPr>
-          <w:szCs w:val="32"/>
-        </w:rPr>
-        <w:t>State 9 (H_COMPUTE_S3): Perform the pipeline stage 3 operations.</w:t>
+          <w:b/>
+          <w:szCs w:val="32"/>
+        </w:rPr>
+        <w:t xml:space="preserve">State </w:t>
+      </w:r>
+      <w:r>
+        <w:rPr>
+          <w:b/>
+          <w:szCs w:val="32"/>
+        </w:rPr>
+        <w:t>M</w:t>
+      </w:r>
+      <w:r>
+        <w:rPr>
+          <w:b/>
+          <w:szCs w:val="32"/>
+        </w:rPr>
+        <w:t>9</w:t>
+      </w:r>
+      <w:r>
+        <w:rPr>
+          <w:b/>
+          <w:szCs w:val="32"/>
+        </w:rPr>
+        <w:t xml:space="preserve"> (</w:t>
+      </w:r>
+      <w:r>
+        <w:rPr>
+          <w:b/>
+          <w:szCs w:val="32"/>
+        </w:rPr>
+        <w:t>WAIT_ADD_0):</w:t>
+      </w:r>
+      <w:r>
+        <w:rPr>
+          <w:szCs w:val="32"/>
+        </w:rPr>
+        <w:t xml:space="preserve"> </w:t>
+      </w:r>
+      <w:r>
+        <w:rPr>
+          <w:szCs w:val="32"/>
+        </w:rPr>
+        <w:t>Wait for the pending additions to complete. Move to the next state unconditionally.</w:t>
       </w:r>
     </w:p>
     <w:p>
@@ -3006,21 +3731,37 @@
       </w:pPr>
       <w:r>
         <w:rPr>
-          <w:szCs w:val="32"/>
-        </w:rPr>
-        <w:t>State 10</w:t>
-      </w:r>
-      <w:r>
-        <w:rPr>
-          <w:szCs w:val="32"/>
-        </w:rPr>
-        <w:t xml:space="preserve"> (H_COMPUTE_S2): Perform the final pipeline stage operations.</w:t>
-      </w:r>
-      <w:r>
-        <w:rPr>
-          <w:szCs w:val="32"/>
-        </w:rPr>
-        <w:t xml:space="preserve"> Move on to state 11 if the current iteration counter overflows else go to state 7.</w:t>
+          <w:b/>
+          <w:szCs w:val="32"/>
+        </w:rPr>
+        <w:t xml:space="preserve">State </w:t>
+      </w:r>
+      <w:r>
+        <w:rPr>
+          <w:b/>
+          <w:szCs w:val="32"/>
+        </w:rPr>
+        <w:t>M</w:t>
+      </w:r>
+      <w:r>
+        <w:rPr>
+          <w:b/>
+          <w:szCs w:val="32"/>
+        </w:rPr>
+        <w:t>10</w:t>
+      </w:r>
+      <w:r>
+        <w:rPr>
+          <w:b/>
+          <w:szCs w:val="32"/>
+        </w:rPr>
+        <w:t xml:space="preserve"> (WAIT_ADD_1):</w:t>
+      </w:r>
+      <w:r>
+        <w:rPr>
+          <w:szCs w:val="32"/>
+        </w:rPr>
+        <w:t xml:space="preserve"> Wait for the pending additions to complete. Move to the next state unconditionally.</w:t>
       </w:r>
     </w:p>
     <w:p>
@@ -3037,40 +3778,37 @@
       </w:pPr>
       <w:r>
         <w:rPr>
-          <w:szCs w:val="32"/>
-        </w:rPr>
-        <w:t>State 11 (</w:t>
-      </w:r>
-      <w:r>
-        <w:rPr>
-          <w:szCs w:val="32"/>
-        </w:rPr>
-        <w:t>ADD_AH): Read in the a-h values from H SRAM and add them to the a-h hash computation registers.</w:t>
-      </w:r>
-      <w:r>
-        <w:rPr>
-          <w:b/>
-          <w:szCs w:val="32"/>
-        </w:rPr>
-        <w:t xml:space="preserve"> </w:t>
-      </w:r>
-      <w:r>
-        <w:rPr>
-          <w:szCs w:val="32"/>
-        </w:rPr>
-        <w:t xml:space="preserve">Move to the next state once </w:t>
-      </w:r>
-      <w:r>
-        <w:rPr>
-          <w:szCs w:val="32"/>
-        </w:rPr>
-        <w:t>the SRAM request address counter overflows</w:t>
-      </w:r>
-      <w:r>
-        <w:rPr>
-          <w:szCs w:val="32"/>
-        </w:rPr>
-        <w:t>.</w:t>
+          <w:b/>
+          <w:szCs w:val="32"/>
+        </w:rPr>
+        <w:t xml:space="preserve">State </w:t>
+      </w:r>
+      <w:r>
+        <w:rPr>
+          <w:b/>
+          <w:szCs w:val="32"/>
+        </w:rPr>
+        <w:t>M</w:t>
+      </w:r>
+      <w:r>
+        <w:rPr>
+          <w:b/>
+          <w:szCs w:val="32"/>
+        </w:rPr>
+        <w:t>11</w:t>
+      </w:r>
+      <w:r>
+        <w:rPr>
+          <w:b/>
+          <w:szCs w:val="32"/>
+        </w:rPr>
+        <w:t xml:space="preserve"> (WRITE_OP):</w:t>
+      </w:r>
+      <w:r>
+        <w:rPr>
+          <w:szCs w:val="32"/>
+        </w:rPr>
+        <w:t xml:space="preserve"> Write the computed hash values to the output SRAM. Move to the next state once the output SRAM write address overflows.</w:t>
       </w:r>
     </w:p>
     <w:p>
@@ -3087,78 +3825,49 @@
       </w:pPr>
       <w:r>
         <w:rPr>
-          <w:szCs w:val="32"/>
-        </w:rPr>
-        <w:t>State 12 (</w:t>
-      </w:r>
-      <w:r>
-        <w:rPr>
-          <w:szCs w:val="32"/>
-        </w:rPr>
-        <w:t xml:space="preserve">WAIT_ADD_0): </w:t>
-      </w:r>
-      <w:r>
-        <w:rPr>
-          <w:szCs w:val="32"/>
-        </w:rPr>
-        <w:t>Wait for the pending additions to complete. Move to the next state unconditionally.</w:t>
-      </w:r>
-    </w:p>
-    <w:p>
-      <w:pPr>
-        <w:pStyle w:val="ListParagraph"/>
-        <w:numPr>
-          <w:ilvl w:val="1"/>
-          <w:numId w:val="10"/>
-        </w:numPr>
-        <w:rPr>
-          <w:b/>
-          <w:szCs w:val="32"/>
-        </w:rPr>
-      </w:pPr>
-      <w:r>
-        <w:rPr>
-          <w:szCs w:val="32"/>
-        </w:rPr>
-        <w:t>State 13 (WAIT_ADD_1): Wait for the pending additions to complete. Move to the next state unconditionally.</w:t>
-      </w:r>
-    </w:p>
-    <w:p>
-      <w:pPr>
-        <w:pStyle w:val="ListParagraph"/>
-        <w:numPr>
-          <w:ilvl w:val="1"/>
-          <w:numId w:val="10"/>
-        </w:numPr>
-        <w:rPr>
-          <w:b/>
-          <w:szCs w:val="32"/>
-        </w:rPr>
-      </w:pPr>
-      <w:r>
-        <w:rPr>
-          <w:szCs w:val="32"/>
-        </w:rPr>
-        <w:t>State 14 (WRITE_OP): Write the computed hash values to the output SRAM. Move to the next state once the output SRAM write address overflows.</w:t>
-      </w:r>
-    </w:p>
-    <w:p>
-      <w:pPr>
-        <w:pStyle w:val="ListParagraph"/>
-        <w:numPr>
-          <w:ilvl w:val="1"/>
-          <w:numId w:val="10"/>
-        </w:numPr>
-        <w:rPr>
-          <w:b/>
-          <w:szCs w:val="32"/>
-        </w:rPr>
-      </w:pPr>
-      <w:r>
-        <w:rPr>
-          <w:szCs w:val="32"/>
-        </w:rPr>
-        <w:t>State 15 (WAIT): Assert finish signal. Move to State 1 if go signal is asserted again.</w:t>
+          <w:b/>
+          <w:szCs w:val="32"/>
+        </w:rPr>
+        <w:t xml:space="preserve">State </w:t>
+      </w:r>
+      <w:r>
+        <w:rPr>
+          <w:b/>
+          <w:szCs w:val="32"/>
+        </w:rPr>
+        <w:t>M</w:t>
+      </w:r>
+      <w:r>
+        <w:rPr>
+          <w:b/>
+          <w:szCs w:val="32"/>
+        </w:rPr>
+        <w:t>12</w:t>
+      </w:r>
+      <w:r>
+        <w:rPr>
+          <w:b/>
+          <w:szCs w:val="32"/>
+        </w:rPr>
+        <w:t xml:space="preserve"> (WAIT):</w:t>
+      </w:r>
+      <w:r>
+        <w:rPr>
+          <w:szCs w:val="32"/>
+        </w:rPr>
+        <w:t xml:space="preserve"> Assert finish signal. Move to State </w:t>
+      </w:r>
+      <w:r>
+        <w:rPr>
+          <w:szCs w:val="32"/>
+        </w:rPr>
+        <w:t>M</w:t>
+      </w:r>
+      <w:r>
+        <w:rPr>
+          <w:szCs w:val="32"/>
+        </w:rPr>
+        <w:t>1 if go signal is asserted again.</w:t>
       </w:r>
     </w:p>
     <w:p>
@@ -3177,13 +3886,7 @@
         <w:rPr>
           <w:szCs w:val="32"/>
         </w:rPr>
-        <w:t>The pipeline stage operations are discussed in the next section.</w:t>
-      </w:r>
-      <w:r>
-        <w:rPr>
-          <w:szCs w:val="32"/>
-        </w:rPr>
-        <w:t xml:space="preserve"> The H SRAM enable signals and address are passed to a chained register delay chain and used as write enable and index address to the a</w:t>
+        <w:t>The H SRAM enable signals and address are passed to a chained register delay chain and used as write enable and index address to the a</w:t>
       </w:r>
       <w:r>
         <w:rPr>
@@ -3394,7 +4097,6 @@
           <w:sz w:val="32"/>
           <w:szCs w:val="32"/>
         </w:rPr>
-        <w:lastRenderedPageBreak/>
         <w:t>Interface Specification</w:t>
       </w:r>
     </w:p>
@@ -3442,6 +4144,7 @@
           <w:noProof/>
           <w:lang w:val="en-IN" w:eastAsia="en-IN"/>
         </w:rPr>
+        <w:lastRenderedPageBreak/>
         <w:drawing>
           <wp:inline distT="0" distB="0" distL="0" distR="0">
             <wp:extent cx="5943600" cy="3453130"/>
@@ -3680,9 +4383,11 @@
             <w:pPr>
               <w:jc w:val="center"/>
             </w:pPr>
+            <w:proofErr w:type="spellStart"/>
             <w:r>
               <w:t>clk</w:t>
             </w:r>
+            <w:proofErr w:type="spellEnd"/>
           </w:p>
         </w:tc>
         <w:tc>
@@ -3831,7 +4536,15 @@
               <w:jc w:val="center"/>
             </w:pPr>
             <w:r>
-              <w:t>xxx__dut__go</w:t>
+              <w:t>xxx__</w:t>
+            </w:r>
+            <w:proofErr w:type="spellStart"/>
+            <w:r>
+              <w:t>dut</w:t>
+            </w:r>
+            <w:proofErr w:type="spellEnd"/>
+            <w:r>
+              <w:t>__go</w:t>
             </w:r>
           </w:p>
         </w:tc>
@@ -3906,8 +4619,21 @@
               <w:jc w:val="center"/>
             </w:pPr>
             <w:r>
-              <w:t>xxx__dut__msg_length</w:t>
-            </w:r>
+              <w:t>xxx__</w:t>
+            </w:r>
+            <w:proofErr w:type="spellStart"/>
+            <w:r>
+              <w:t>dut</w:t>
+            </w:r>
+            <w:proofErr w:type="spellEnd"/>
+            <w:r>
+              <w:t>__</w:t>
+            </w:r>
+            <w:proofErr w:type="spellStart"/>
+            <w:r>
+              <w:t>msg_length</w:t>
+            </w:r>
+            <w:proofErr w:type="spellEnd"/>
           </w:p>
         </w:tc>
         <w:tc>
@@ -3980,9 +4706,19 @@
             <w:pPr>
               <w:jc w:val="center"/>
             </w:pPr>
-            <w:r>
-              <w:t>dut__xxx__finish</w:t>
-            </w:r>
+            <w:proofErr w:type="spellStart"/>
+            <w:r>
+              <w:t>dut</w:t>
+            </w:r>
+            <w:proofErr w:type="spellEnd"/>
+            <w:r>
+              <w:t>__</w:t>
+            </w:r>
+            <w:proofErr w:type="spellStart"/>
+            <w:r>
+              <w:t>xxx__finish</w:t>
+            </w:r>
+            <w:proofErr w:type="spellEnd"/>
           </w:p>
         </w:tc>
         <w:tc>
@@ -4055,8 +4791,21 @@
             <w:pPr>
               <w:jc w:val="center"/>
             </w:pPr>
-            <w:r>
-              <w:t>dut__msg__enable</w:t>
+            <w:proofErr w:type="spellStart"/>
+            <w:r>
+              <w:t>dut</w:t>
+            </w:r>
+            <w:proofErr w:type="spellEnd"/>
+            <w:r>
+              <w:t>__</w:t>
+            </w:r>
+            <w:proofErr w:type="spellStart"/>
+            <w:r>
+              <w:t>msg</w:t>
+            </w:r>
+            <w:proofErr w:type="spellEnd"/>
+            <w:r>
+              <w:t>__enable</w:t>
             </w:r>
           </w:p>
         </w:tc>
@@ -4130,8 +4879,21 @@
             <w:pPr>
               <w:jc w:val="center"/>
             </w:pPr>
-            <w:r>
-              <w:t>dut__msg__write</w:t>
+            <w:proofErr w:type="spellStart"/>
+            <w:r>
+              <w:t>dut</w:t>
+            </w:r>
+            <w:proofErr w:type="spellEnd"/>
+            <w:r>
+              <w:t>__</w:t>
+            </w:r>
+            <w:proofErr w:type="spellStart"/>
+            <w:r>
+              <w:t>msg</w:t>
+            </w:r>
+            <w:proofErr w:type="spellEnd"/>
+            <w:r>
+              <w:t>__write</w:t>
             </w:r>
           </w:p>
         </w:tc>
@@ -4205,8 +4967,21 @@
             <w:pPr>
               <w:jc w:val="center"/>
             </w:pPr>
-            <w:r>
-              <w:t>dut__msg__address</w:t>
+            <w:proofErr w:type="spellStart"/>
+            <w:r>
+              <w:t>dut</w:t>
+            </w:r>
+            <w:proofErr w:type="spellEnd"/>
+            <w:r>
+              <w:t>__</w:t>
+            </w:r>
+            <w:proofErr w:type="spellStart"/>
+            <w:r>
+              <w:t>msg</w:t>
+            </w:r>
+            <w:proofErr w:type="spellEnd"/>
+            <w:r>
+              <w:t>__address</w:t>
             </w:r>
           </w:p>
         </w:tc>
@@ -4280,8 +5055,21 @@
             <w:pPr>
               <w:jc w:val="center"/>
             </w:pPr>
-            <w:r>
-              <w:t>msg__dut__data</w:t>
+            <w:proofErr w:type="spellStart"/>
+            <w:r>
+              <w:t>msg</w:t>
+            </w:r>
+            <w:proofErr w:type="spellEnd"/>
+            <w:r>
+              <w:t>__</w:t>
+            </w:r>
+            <w:proofErr w:type="spellStart"/>
+            <w:r>
+              <w:t>dut</w:t>
+            </w:r>
+            <w:proofErr w:type="spellEnd"/>
+            <w:r>
+              <w:t>__data</w:t>
             </w:r>
           </w:p>
         </w:tc>
@@ -4351,8 +5139,21 @@
             <w:pPr>
               <w:jc w:val="center"/>
             </w:pPr>
-            <w:r>
-              <w:t>dut__kmem__enable</w:t>
+            <w:proofErr w:type="spellStart"/>
+            <w:r>
+              <w:t>dut</w:t>
+            </w:r>
+            <w:proofErr w:type="spellEnd"/>
+            <w:r>
+              <w:t>__</w:t>
+            </w:r>
+            <w:proofErr w:type="spellStart"/>
+            <w:r>
+              <w:t>kmem</w:t>
+            </w:r>
+            <w:proofErr w:type="spellEnd"/>
+            <w:r>
+              <w:t>__enable</w:t>
             </w:r>
           </w:p>
         </w:tc>
@@ -4421,8 +5222,21 @@
             <w:pPr>
               <w:jc w:val="center"/>
             </w:pPr>
-            <w:r>
-              <w:t>dut__kmem__write</w:t>
+            <w:proofErr w:type="spellStart"/>
+            <w:r>
+              <w:t>dut</w:t>
+            </w:r>
+            <w:proofErr w:type="spellEnd"/>
+            <w:r>
+              <w:t>__</w:t>
+            </w:r>
+            <w:proofErr w:type="spellStart"/>
+            <w:r>
+              <w:t>kmem</w:t>
+            </w:r>
+            <w:proofErr w:type="spellEnd"/>
+            <w:r>
+              <w:t>__write</w:t>
             </w:r>
           </w:p>
         </w:tc>
@@ -4491,8 +5305,21 @@
             <w:pPr>
               <w:jc w:val="center"/>
             </w:pPr>
-            <w:r>
-              <w:t>dut__kmem__address</w:t>
+            <w:proofErr w:type="spellStart"/>
+            <w:r>
+              <w:t>dut</w:t>
+            </w:r>
+            <w:proofErr w:type="spellEnd"/>
+            <w:r>
+              <w:t>__</w:t>
+            </w:r>
+            <w:proofErr w:type="spellStart"/>
+            <w:r>
+              <w:t>kmem</w:t>
+            </w:r>
+            <w:proofErr w:type="spellEnd"/>
+            <w:r>
+              <w:t>__address</w:t>
             </w:r>
           </w:p>
         </w:tc>
@@ -4564,8 +5391,21 @@
             <w:pPr>
               <w:jc w:val="center"/>
             </w:pPr>
-            <w:r>
-              <w:t>kmem__dut__data</w:t>
+            <w:proofErr w:type="spellStart"/>
+            <w:r>
+              <w:t>kmem</w:t>
+            </w:r>
+            <w:proofErr w:type="spellEnd"/>
+            <w:r>
+              <w:t>__</w:t>
+            </w:r>
+            <w:proofErr w:type="spellStart"/>
+            <w:r>
+              <w:t>dut</w:t>
+            </w:r>
+            <w:proofErr w:type="spellEnd"/>
+            <w:r>
+              <w:t>__data</w:t>
             </w:r>
           </w:p>
         </w:tc>
@@ -4634,8 +5474,21 @@
             <w:pPr>
               <w:jc w:val="center"/>
             </w:pPr>
-            <w:r>
-              <w:t>dut__hmem__enable</w:t>
+            <w:proofErr w:type="spellStart"/>
+            <w:r>
+              <w:t>dut</w:t>
+            </w:r>
+            <w:proofErr w:type="spellEnd"/>
+            <w:r>
+              <w:t>__</w:t>
+            </w:r>
+            <w:proofErr w:type="spellStart"/>
+            <w:r>
+              <w:t>hmem</w:t>
+            </w:r>
+            <w:proofErr w:type="spellEnd"/>
+            <w:r>
+              <w:t>__enable</w:t>
             </w:r>
           </w:p>
         </w:tc>
@@ -4666,7 +5519,6 @@
               <w:jc w:val="center"/>
             </w:pPr>
             <w:r>
-              <w:lastRenderedPageBreak/>
               <w:t>Output</w:t>
             </w:r>
           </w:p>
@@ -4705,8 +5557,21 @@
             <w:pPr>
               <w:jc w:val="center"/>
             </w:pPr>
-            <w:r>
-              <w:t>dut__hmem__write</w:t>
+            <w:proofErr w:type="spellStart"/>
+            <w:r>
+              <w:t>dut</w:t>
+            </w:r>
+            <w:proofErr w:type="spellEnd"/>
+            <w:r>
+              <w:t>__</w:t>
+            </w:r>
+            <w:proofErr w:type="spellStart"/>
+            <w:r>
+              <w:t>hmem</w:t>
+            </w:r>
+            <w:proofErr w:type="spellEnd"/>
+            <w:r>
+              <w:t>__write</w:t>
             </w:r>
           </w:p>
         </w:tc>
@@ -4775,8 +5640,21 @@
             <w:pPr>
               <w:jc w:val="center"/>
             </w:pPr>
-            <w:r>
-              <w:t>dut__hmem__address</w:t>
+            <w:proofErr w:type="spellStart"/>
+            <w:r>
+              <w:t>dut</w:t>
+            </w:r>
+            <w:proofErr w:type="spellEnd"/>
+            <w:r>
+              <w:t>__</w:t>
+            </w:r>
+            <w:proofErr w:type="spellStart"/>
+            <w:r>
+              <w:t>hmem</w:t>
+            </w:r>
+            <w:proofErr w:type="spellEnd"/>
+            <w:r>
+              <w:t>__address</w:t>
             </w:r>
           </w:p>
         </w:tc>
@@ -4807,6 +5685,7 @@
               <w:jc w:val="center"/>
             </w:pPr>
             <w:r>
+              <w:lastRenderedPageBreak/>
               <w:t>Input</w:t>
             </w:r>
           </w:p>
@@ -4845,8 +5724,21 @@
             <w:pPr>
               <w:jc w:val="center"/>
             </w:pPr>
-            <w:r>
-              <w:t>hmem__dut__data</w:t>
+            <w:proofErr w:type="spellStart"/>
+            <w:r>
+              <w:t>hmem</w:t>
+            </w:r>
+            <w:proofErr w:type="spellEnd"/>
+            <w:r>
+              <w:t>__</w:t>
+            </w:r>
+            <w:proofErr w:type="spellStart"/>
+            <w:r>
+              <w:t>dut</w:t>
+            </w:r>
+            <w:proofErr w:type="spellEnd"/>
+            <w:r>
+              <w:t>__data</w:t>
             </w:r>
           </w:p>
         </w:tc>
@@ -4915,8 +5807,21 @@
             <w:pPr>
               <w:jc w:val="center"/>
             </w:pPr>
-            <w:r>
-              <w:t>dut__dom__enable</w:t>
+            <w:proofErr w:type="spellStart"/>
+            <w:r>
+              <w:t>dut</w:t>
+            </w:r>
+            <w:proofErr w:type="spellEnd"/>
+            <w:r>
+              <w:t>__</w:t>
+            </w:r>
+            <w:proofErr w:type="spellStart"/>
+            <w:r>
+              <w:t>dom</w:t>
+            </w:r>
+            <w:proofErr w:type="spellEnd"/>
+            <w:r>
+              <w:t>__enable</w:t>
             </w:r>
           </w:p>
         </w:tc>
@@ -4985,8 +5890,21 @@
             <w:pPr>
               <w:jc w:val="center"/>
             </w:pPr>
-            <w:r>
-              <w:t>dut__dom__write</w:t>
+            <w:proofErr w:type="spellStart"/>
+            <w:r>
+              <w:t>dut</w:t>
+            </w:r>
+            <w:proofErr w:type="spellEnd"/>
+            <w:r>
+              <w:t>__</w:t>
+            </w:r>
+            <w:proofErr w:type="spellStart"/>
+            <w:r>
+              <w:t>dom</w:t>
+            </w:r>
+            <w:proofErr w:type="spellEnd"/>
+            <w:r>
+              <w:t>__write</w:t>
             </w:r>
           </w:p>
         </w:tc>
@@ -5055,8 +5973,21 @@
             <w:pPr>
               <w:jc w:val="center"/>
             </w:pPr>
-            <w:r>
-              <w:t>dut__dom__address</w:t>
+            <w:proofErr w:type="spellStart"/>
+            <w:r>
+              <w:t>dut</w:t>
+            </w:r>
+            <w:proofErr w:type="spellEnd"/>
+            <w:r>
+              <w:t>__</w:t>
+            </w:r>
+            <w:proofErr w:type="spellStart"/>
+            <w:r>
+              <w:t>dom</w:t>
+            </w:r>
+            <w:proofErr w:type="spellEnd"/>
+            <w:r>
+              <w:t>__address</w:t>
             </w:r>
           </w:p>
         </w:tc>
@@ -5125,8 +6056,21 @@
             <w:pPr>
               <w:jc w:val="center"/>
             </w:pPr>
-            <w:r>
-              <w:t>dut__dom__data</w:t>
+            <w:proofErr w:type="spellStart"/>
+            <w:r>
+              <w:t>dut</w:t>
+            </w:r>
+            <w:proofErr w:type="spellEnd"/>
+            <w:r>
+              <w:t>__</w:t>
+            </w:r>
+            <w:proofErr w:type="spellStart"/>
+            <w:r>
+              <w:t>dom</w:t>
+            </w:r>
+            <w:proofErr w:type="spellEnd"/>
+            <w:r>
+              <w:t>__data</w:t>
             </w:r>
           </w:p>
         </w:tc>
@@ -5386,7 +6330,6 @@
     <w:p/>
     <w:p>
       <w:r>
-        <w:lastRenderedPageBreak/>
         <w:t xml:space="preserve">The </w:t>
       </w:r>
       <w:r>
@@ -5405,7 +6348,13 @@
         <w:rPr>
           <w:b/>
         </w:rPr>
-        <w:t>17631.8102 um</w:t>
+        <w:t>15852.5362</w:t>
+      </w:r>
+      <w:r>
+        <w:rPr>
+          <w:b/>
+        </w:rPr>
+        <w:t xml:space="preserve"> um</w:t>
       </w:r>
       <w:r>
         <w:rPr>
@@ -5436,7 +6385,16 @@
         <w:t>)</w:t>
       </w:r>
       <w:r>
-        <w:t xml:space="preserve"> at a clock period of 6 ns (~166.67 MHz)</w:t>
+        <w:t xml:space="preserve"> at a clock period of 8</w:t>
+      </w:r>
+      <w:r>
+        <w:t xml:space="preserve"> ns (</w:t>
+      </w:r>
+      <w:r>
+        <w:t>125</w:t>
+      </w:r>
+      <w:r>
+        <w:t xml:space="preserve"> MHz)</w:t>
       </w:r>
       <w:r>
         <w:t>.</w:t>
@@ -5475,6 +6433,7 @@
         </w:numPr>
       </w:pPr>
       <w:r>
+        <w:lastRenderedPageBreak/>
         <w:t>Minimize area while meeting timing requirements</w:t>
       </w:r>
     </w:p>
@@ -5499,7 +6458,11 @@
         </w:numPr>
       </w:pPr>
       <w:r>
-        <w:t>The inputs are driven by a DFF: T</w:t>
+        <w:t xml:space="preserve">The inputs are driven by a DFF: </w:t>
+      </w:r>
+      <w:proofErr w:type="spellStart"/>
+      <w:r>
+        <w:t>T</w:t>
       </w:r>
       <w:r>
         <w:rPr>
@@ -5507,6 +6470,7 @@
         </w:rPr>
         <w:t>cq</w:t>
       </w:r>
+      <w:proofErr w:type="spellEnd"/>
       <w:r>
         <w:t>: 0.2 ns, IP Delay: 0.04 ns</w:t>
       </w:r>
@@ -5520,7 +6484,11 @@
         </w:numPr>
       </w:pPr>
       <w:r>
-        <w:t>The outputs drive four DFF: T</w:t>
+        <w:t xml:space="preserve">The outputs drive four DFF: </w:t>
+      </w:r>
+      <w:proofErr w:type="spellStart"/>
+      <w:r>
+        <w:t>T</w:t>
       </w:r>
       <w:r>
         <w:rPr>
@@ -5528,6 +6496,7 @@
         </w:rPr>
         <w:t>su</w:t>
       </w:r>
+      <w:proofErr w:type="spellEnd"/>
       <w:r>
         <w:t>: 0.25 ns, OP Delay: 0.45 ns</w:t>
       </w:r>
@@ -5541,7 +6510,13 @@
         <w:t>Setup Violation Check:</w:t>
       </w:r>
       <w:r>
-        <w:t xml:space="preserve"> 0.0325 ns (Slack </w:t>
+        <w:t xml:space="preserve"> </w:t>
+      </w:r>
+      <w:r>
+        <w:t>0.0007</w:t>
+      </w:r>
+      <w:r>
+        <w:t xml:space="preserve"> ns (Slack </w:t>
       </w:r>
       <w:r>
         <w:rPr>
@@ -5567,7 +6542,13 @@
         <w:t>Hold Violation Check:</w:t>
       </w:r>
       <w:r>
-        <w:t xml:space="preserve"> 0.0188 ns (Slack </w:t>
+        <w:t xml:space="preserve"> </w:t>
+      </w:r>
+      <w:r>
+        <w:t>0.0188</w:t>
+      </w:r>
+      <w:r>
+        <w:t xml:space="preserve"> ns (Slack </w:t>
       </w:r>
       <w:r>
         <w:rPr>
@@ -5605,7 +6586,13 @@
         <w:t xml:space="preserve"> Setup Violation Check:</w:t>
       </w:r>
       <w:r>
-        <w:t xml:space="preserve"> 0.0322 ns (Slack </w:t>
+        <w:t xml:space="preserve"> </w:t>
+      </w:r>
+      <w:r>
+        <w:t>0.0009</w:t>
+      </w:r>
+      <w:r>
+        <w:t xml:space="preserve"> ns (Slack </w:t>
       </w:r>
       <w:r>
         <w:rPr>
@@ -5632,11 +6619,11 @@
         <w:tblLook w:val="04A0" w:firstRow="1" w:lastRow="0" w:firstColumn="1" w:lastColumn="0" w:noHBand="0" w:noVBand="1"/>
       </w:tblPr>
       <w:tblGrid>
-        <w:gridCol w:w="1425"/>
-        <w:gridCol w:w="1245"/>
-        <w:gridCol w:w="1374"/>
+        <w:gridCol w:w="1434"/>
+        <w:gridCol w:w="1255"/>
+        <w:gridCol w:w="1387"/>
         <w:gridCol w:w="1356"/>
-        <w:gridCol w:w="3950"/>
+        <w:gridCol w:w="3918"/>
       </w:tblGrid>
       <w:tr>
         <w:trPr>
@@ -5809,7 +6796,7 @@
               <w:jc w:val="center"/>
             </w:pPr>
             <w:r>
-              <w:t>292</w:t>
+              <w:t>100</w:t>
             </w:r>
           </w:p>
         </w:tc>
@@ -5823,7 +6810,7 @@
               <w:jc w:val="center"/>
             </w:pPr>
             <w:r>
-              <w:t>6</w:t>
+              <w:t>8</w:t>
             </w:r>
           </w:p>
         </w:tc>
@@ -5837,7 +6824,7 @@
               <w:jc w:val="center"/>
             </w:pPr>
             <w:r>
-              <w:t>17631.8102</w:t>
+              <w:t>15852.5362</w:t>
             </w:r>
           </w:p>
         </w:tc>
@@ -5851,7 +6838,7 @@
               <w:jc w:val="center"/>
             </w:pPr>
             <w:r>
-              <w:t>30890931.4704</w:t>
+              <w:t>12682028.96</w:t>
             </w:r>
           </w:p>
         </w:tc>
@@ -5884,7 +6871,7 @@
               <w:jc w:val="center"/>
             </w:pPr>
             <w:r>
-              <w:t>296</w:t>
+              <w:t>104</w:t>
             </w:r>
           </w:p>
         </w:tc>
@@ -5898,7 +6885,7 @@
               <w:jc w:val="center"/>
             </w:pPr>
             <w:r>
-              <w:t>6</w:t>
+              <w:t>8</w:t>
             </w:r>
           </w:p>
         </w:tc>
@@ -5912,7 +6899,7 @@
               <w:jc w:val="center"/>
             </w:pPr>
             <w:r>
-              <w:t>17631.8102</w:t>
+              <w:t>15852.5362</w:t>
             </w:r>
           </w:p>
         </w:tc>
@@ -5926,7 +6913,7 @@
               <w:jc w:val="center"/>
             </w:pPr>
             <w:r>
-              <w:t>31314094.9152</w:t>
+              <w:t>13189310.12</w:t>
             </w:r>
           </w:p>
         </w:tc>
@@ -5959,7 +6946,7 @@
               <w:jc w:val="center"/>
             </w:pPr>
             <w:r>
-              <w:t>318</w:t>
+              <w:t>126</w:t>
             </w:r>
           </w:p>
         </w:tc>
@@ -5973,7 +6960,7 @@
               <w:jc w:val="center"/>
             </w:pPr>
             <w:r>
-              <w:t>6</w:t>
+              <w:t>8</w:t>
             </w:r>
           </w:p>
         </w:tc>
@@ -5987,7 +6974,7 @@
               <w:jc w:val="center"/>
             </w:pPr>
             <w:r>
-              <w:t>17631.8102</w:t>
+              <w:t>15852.5362</w:t>
             </w:r>
           </w:p>
         </w:tc>
@@ -6001,7 +6988,7 @@
               <w:jc w:val="center"/>
             </w:pPr>
             <w:r>
-              <w:t>33641493.8616</w:t>
+              <w:t>15979356.49</w:t>
             </w:r>
           </w:p>
         </w:tc>
@@ -6034,7 +7021,7 @@
               <w:jc w:val="center"/>
             </w:pPr>
             <w:r>
-              <w:t>346</w:t>
+              <w:t>154</w:t>
             </w:r>
           </w:p>
         </w:tc>
@@ -6048,7 +7035,7 @@
               <w:jc w:val="center"/>
             </w:pPr>
             <w:r>
-              <w:t>6</w:t>
+              <w:t>8</w:t>
             </w:r>
           </w:p>
         </w:tc>
@@ -6062,7 +7049,7 @@
               <w:jc w:val="center"/>
             </w:pPr>
             <w:r>
-              <w:t>17631.8102</w:t>
+              <w:t>15852.5362</w:t>
             </w:r>
           </w:p>
         </w:tc>
@@ -6076,7 +7063,7 @@
               <w:jc w:val="center"/>
             </w:pPr>
             <w:r>
-              <w:t>36603637.9752</w:t>
+              <w:t>19530324.59</w:t>
             </w:r>
           </w:p>
         </w:tc>
@@ -6121,7 +7108,7 @@
               <w:rPr>
                 <w:b/>
               </w:rPr>
-              <w:t>307.5</w:t>
+              <w:t>121</w:t>
             </w:r>
           </w:p>
         </w:tc>
@@ -6141,7 +7128,7 @@
               <w:rPr>
                 <w:b/>
               </w:rPr>
-              <w:t>6</w:t>
+              <w:t>8</w:t>
             </w:r>
           </w:p>
         </w:tc>
@@ -6161,8 +7148,10 @@
               <w:rPr>
                 <w:b/>
               </w:rPr>
-              <w:t>17631.8102</w:t>
-            </w:r>
+              <w:t>15852.5362</w:t>
+            </w:r>
+            <w:bookmarkStart w:id="0" w:name="_GoBack"/>
+            <w:bookmarkEnd w:id="0"/>
           </w:p>
         </w:tc>
         <w:tc>
@@ -6181,7 +7170,7 @@
               <w:rPr>
                 <w:b/>
               </w:rPr>
-              <w:t>33112539.5556</w:t>
+              <w:t>15345255.04</w:t>
             </w:r>
           </w:p>
         </w:tc>
@@ -6266,6 +7255,7 @@
         <w:docPartUnique/>
       </w:docPartObj>
     </w:sdtPr>
+    <w:sdtEndPr/>
     <w:sdtContent>
       <w:p>
         <w:pPr>
@@ -6302,7 +7292,7 @@
             <w:bCs/>
             <w:noProof/>
           </w:rPr>
-          <w:t>8</w:t>
+          <w:t>7</w:t>
         </w:r>
         <w:r>
           <w:rPr>

</xml_diff>

<commit_message>
Added Waveform Screenshots to Report, Completed Conslusion Section and Copied Synthesized Verilog Code into MyDesign.v
</commit_message>
<xml_diff>
--- a/final_submission/report/report.docx
+++ b/final_submission/report/report.docx
@@ -129,19 +129,11 @@
                             </w:r>
                           </w:p>
                           <w:p>
-                            <w:proofErr w:type="spellStart"/>
                             <w:r>
                               <w:rPr>
                                 <w:b/>
                               </w:rPr>
-                              <w:t>StudentID</w:t>
-                            </w:r>
-                            <w:proofErr w:type="spellEnd"/>
-                            <w:r>
-                              <w:rPr>
-                                <w:b/>
-                              </w:rPr>
-                              <w:t>:</w:t>
+                              <w:t>StudentID:</w:t>
                             </w:r>
                             <w:r>
                               <w:t xml:space="preserve"> 200207079</w:t>
@@ -494,29 +486,7 @@
                               <w:rPr>
                                 <w:b/>
                               </w:rPr>
-                              <w:t>1</w:t>
-                            </w:r>
-                            <w:proofErr w:type="gramStart"/>
-                            <w:r>
-                              <w:rPr>
-                                <w:b/>
-                              </w:rPr>
-                              <w:t>/(</w:t>
-                            </w:r>
-                            <w:proofErr w:type="spellStart"/>
-                            <w:proofErr w:type="gramEnd"/>
-                            <w:r>
-                              <w:rPr>
-                                <w:b/>
-                              </w:rPr>
-                              <w:t>delay.area</w:t>
-                            </w:r>
-                            <w:proofErr w:type="spellEnd"/>
-                            <w:r>
-                              <w:rPr>
-                                <w:b/>
-                              </w:rPr>
-                              <w:t>) (ns</w:t>
+                              <w:t>1/(delay.area) (ns</w:t>
                             </w:r>
                             <w:r>
                               <w:rPr>
@@ -936,29 +906,7 @@
                               <w:rPr>
                                 <w:b/>
                               </w:rPr>
-                              <w:t>1</w:t>
-                            </w:r>
-                            <w:proofErr w:type="gramStart"/>
-                            <w:r>
-                              <w:rPr>
-                                <w:b/>
-                              </w:rPr>
-                              <w:t>/(</w:t>
-                            </w:r>
-                            <w:proofErr w:type="spellStart"/>
-                            <w:proofErr w:type="gramEnd"/>
-                            <w:r>
-                              <w:rPr>
-                                <w:b/>
-                              </w:rPr>
-                              <w:t>delay.area</w:t>
-                            </w:r>
-                            <w:proofErr w:type="spellEnd"/>
-                            <w:r>
-                              <w:rPr>
-                                <w:b/>
-                              </w:rPr>
-                              <w:t>)  (TA)</w:t>
+                              <w:t>1/(delay.area)  (TA)</w:t>
                             </w:r>
                           </w:p>
                           <w:p>
@@ -2893,23 +2841,7 @@
           <w:b/>
           <w:szCs w:val="32"/>
         </w:rPr>
-        <w:t>State W3 (WAIT_</w:t>
-      </w:r>
-      <w:proofErr w:type="gramStart"/>
-      <w:r>
-        <w:rPr>
-          <w:b/>
-          <w:szCs w:val="32"/>
-        </w:rPr>
-        <w:t>!PAD</w:t>
-      </w:r>
-      <w:proofErr w:type="gramEnd"/>
-      <w:r>
-        <w:rPr>
-          <w:b/>
-          <w:szCs w:val="32"/>
-        </w:rPr>
-        <w:t>_RDY):</w:t>
+        <w:t>State W3 (WAIT_!PAD_RDY):</w:t>
       </w:r>
       <w:r>
         <w:rPr>
@@ -4383,11 +4315,9 @@
             <w:pPr>
               <w:jc w:val="center"/>
             </w:pPr>
-            <w:proofErr w:type="spellStart"/>
             <w:r>
               <w:t>clk</w:t>
             </w:r>
-            <w:proofErr w:type="spellEnd"/>
           </w:p>
         </w:tc>
         <w:tc>
@@ -4536,15 +4466,7 @@
               <w:jc w:val="center"/>
             </w:pPr>
             <w:r>
-              <w:t>xxx__</w:t>
-            </w:r>
-            <w:proofErr w:type="spellStart"/>
-            <w:r>
-              <w:t>dut</w:t>
-            </w:r>
-            <w:proofErr w:type="spellEnd"/>
-            <w:r>
-              <w:t>__go</w:t>
+              <w:t>xxx__dut__go</w:t>
             </w:r>
           </w:p>
         </w:tc>
@@ -4619,21 +4541,8 @@
               <w:jc w:val="center"/>
             </w:pPr>
             <w:r>
-              <w:t>xxx__</w:t>
-            </w:r>
-            <w:proofErr w:type="spellStart"/>
-            <w:r>
-              <w:t>dut</w:t>
-            </w:r>
-            <w:proofErr w:type="spellEnd"/>
-            <w:r>
-              <w:t>__</w:t>
-            </w:r>
-            <w:proofErr w:type="spellStart"/>
-            <w:r>
-              <w:t>msg_length</w:t>
-            </w:r>
-            <w:proofErr w:type="spellEnd"/>
+              <w:t>xxx__dut__msg_length</w:t>
+            </w:r>
           </w:p>
         </w:tc>
         <w:tc>
@@ -4706,19 +4615,9 @@
             <w:pPr>
               <w:jc w:val="center"/>
             </w:pPr>
-            <w:proofErr w:type="spellStart"/>
-            <w:r>
-              <w:t>dut</w:t>
-            </w:r>
-            <w:proofErr w:type="spellEnd"/>
-            <w:r>
-              <w:t>__</w:t>
-            </w:r>
-            <w:proofErr w:type="spellStart"/>
-            <w:r>
-              <w:t>xxx__finish</w:t>
-            </w:r>
-            <w:proofErr w:type="spellEnd"/>
+            <w:r>
+              <w:t>dut__xxx__finish</w:t>
+            </w:r>
           </w:p>
         </w:tc>
         <w:tc>
@@ -4791,21 +4690,8 @@
             <w:pPr>
               <w:jc w:val="center"/>
             </w:pPr>
-            <w:proofErr w:type="spellStart"/>
-            <w:r>
-              <w:t>dut</w:t>
-            </w:r>
-            <w:proofErr w:type="spellEnd"/>
-            <w:r>
-              <w:t>__</w:t>
-            </w:r>
-            <w:proofErr w:type="spellStart"/>
-            <w:r>
-              <w:t>msg</w:t>
-            </w:r>
-            <w:proofErr w:type="spellEnd"/>
-            <w:r>
-              <w:t>__enable</w:t>
+            <w:r>
+              <w:t>dut__msg__enable</w:t>
             </w:r>
           </w:p>
         </w:tc>
@@ -4879,21 +4765,8 @@
             <w:pPr>
               <w:jc w:val="center"/>
             </w:pPr>
-            <w:proofErr w:type="spellStart"/>
-            <w:r>
-              <w:t>dut</w:t>
-            </w:r>
-            <w:proofErr w:type="spellEnd"/>
-            <w:r>
-              <w:t>__</w:t>
-            </w:r>
-            <w:proofErr w:type="spellStart"/>
-            <w:r>
-              <w:t>msg</w:t>
-            </w:r>
-            <w:proofErr w:type="spellEnd"/>
-            <w:r>
-              <w:t>__write</w:t>
+            <w:r>
+              <w:t>dut__msg__write</w:t>
             </w:r>
           </w:p>
         </w:tc>
@@ -4967,21 +4840,8 @@
             <w:pPr>
               <w:jc w:val="center"/>
             </w:pPr>
-            <w:proofErr w:type="spellStart"/>
-            <w:r>
-              <w:t>dut</w:t>
-            </w:r>
-            <w:proofErr w:type="spellEnd"/>
-            <w:r>
-              <w:t>__</w:t>
-            </w:r>
-            <w:proofErr w:type="spellStart"/>
-            <w:r>
-              <w:t>msg</w:t>
-            </w:r>
-            <w:proofErr w:type="spellEnd"/>
-            <w:r>
-              <w:t>__address</w:t>
+            <w:r>
+              <w:t>dut__msg__address</w:t>
             </w:r>
           </w:p>
         </w:tc>
@@ -5055,21 +4915,8 @@
             <w:pPr>
               <w:jc w:val="center"/>
             </w:pPr>
-            <w:proofErr w:type="spellStart"/>
-            <w:r>
-              <w:t>msg</w:t>
-            </w:r>
-            <w:proofErr w:type="spellEnd"/>
-            <w:r>
-              <w:t>__</w:t>
-            </w:r>
-            <w:proofErr w:type="spellStart"/>
-            <w:r>
-              <w:t>dut</w:t>
-            </w:r>
-            <w:proofErr w:type="spellEnd"/>
-            <w:r>
-              <w:t>__data</w:t>
+            <w:r>
+              <w:t>msg__dut__data</w:t>
             </w:r>
           </w:p>
         </w:tc>
@@ -5139,21 +4986,8 @@
             <w:pPr>
               <w:jc w:val="center"/>
             </w:pPr>
-            <w:proofErr w:type="spellStart"/>
-            <w:r>
-              <w:t>dut</w:t>
-            </w:r>
-            <w:proofErr w:type="spellEnd"/>
-            <w:r>
-              <w:t>__</w:t>
-            </w:r>
-            <w:proofErr w:type="spellStart"/>
-            <w:r>
-              <w:t>kmem</w:t>
-            </w:r>
-            <w:proofErr w:type="spellEnd"/>
-            <w:r>
-              <w:t>__enable</w:t>
+            <w:r>
+              <w:t>dut__kmem__enable</w:t>
             </w:r>
           </w:p>
         </w:tc>
@@ -5222,21 +5056,8 @@
             <w:pPr>
               <w:jc w:val="center"/>
             </w:pPr>
-            <w:proofErr w:type="spellStart"/>
-            <w:r>
-              <w:t>dut</w:t>
-            </w:r>
-            <w:proofErr w:type="spellEnd"/>
-            <w:r>
-              <w:t>__</w:t>
-            </w:r>
-            <w:proofErr w:type="spellStart"/>
-            <w:r>
-              <w:t>kmem</w:t>
-            </w:r>
-            <w:proofErr w:type="spellEnd"/>
-            <w:r>
-              <w:t>__write</w:t>
+            <w:r>
+              <w:t>dut__kmem__write</w:t>
             </w:r>
           </w:p>
         </w:tc>
@@ -5305,21 +5126,8 @@
             <w:pPr>
               <w:jc w:val="center"/>
             </w:pPr>
-            <w:proofErr w:type="spellStart"/>
-            <w:r>
-              <w:t>dut</w:t>
-            </w:r>
-            <w:proofErr w:type="spellEnd"/>
-            <w:r>
-              <w:t>__</w:t>
-            </w:r>
-            <w:proofErr w:type="spellStart"/>
-            <w:r>
-              <w:t>kmem</w:t>
-            </w:r>
-            <w:proofErr w:type="spellEnd"/>
-            <w:r>
-              <w:t>__address</w:t>
+            <w:r>
+              <w:t>dut__kmem__address</w:t>
             </w:r>
           </w:p>
         </w:tc>
@@ -5391,21 +5199,8 @@
             <w:pPr>
               <w:jc w:val="center"/>
             </w:pPr>
-            <w:proofErr w:type="spellStart"/>
-            <w:r>
-              <w:t>kmem</w:t>
-            </w:r>
-            <w:proofErr w:type="spellEnd"/>
-            <w:r>
-              <w:t>__</w:t>
-            </w:r>
-            <w:proofErr w:type="spellStart"/>
-            <w:r>
-              <w:t>dut</w:t>
-            </w:r>
-            <w:proofErr w:type="spellEnd"/>
-            <w:r>
-              <w:t>__data</w:t>
+            <w:r>
+              <w:t>kmem__dut__data</w:t>
             </w:r>
           </w:p>
         </w:tc>
@@ -5474,21 +5269,8 @@
             <w:pPr>
               <w:jc w:val="center"/>
             </w:pPr>
-            <w:proofErr w:type="spellStart"/>
-            <w:r>
-              <w:t>dut</w:t>
-            </w:r>
-            <w:proofErr w:type="spellEnd"/>
-            <w:r>
-              <w:t>__</w:t>
-            </w:r>
-            <w:proofErr w:type="spellStart"/>
-            <w:r>
-              <w:t>hmem</w:t>
-            </w:r>
-            <w:proofErr w:type="spellEnd"/>
-            <w:r>
-              <w:t>__enable</w:t>
+            <w:r>
+              <w:t>dut__hmem__enable</w:t>
             </w:r>
           </w:p>
         </w:tc>
@@ -5557,21 +5339,8 @@
             <w:pPr>
               <w:jc w:val="center"/>
             </w:pPr>
-            <w:proofErr w:type="spellStart"/>
-            <w:r>
-              <w:t>dut</w:t>
-            </w:r>
-            <w:proofErr w:type="spellEnd"/>
-            <w:r>
-              <w:t>__</w:t>
-            </w:r>
-            <w:proofErr w:type="spellStart"/>
-            <w:r>
-              <w:t>hmem</w:t>
-            </w:r>
-            <w:proofErr w:type="spellEnd"/>
-            <w:r>
-              <w:t>__write</w:t>
+            <w:r>
+              <w:t>dut__hmem__write</w:t>
             </w:r>
           </w:p>
         </w:tc>
@@ -5640,21 +5409,8 @@
             <w:pPr>
               <w:jc w:val="center"/>
             </w:pPr>
-            <w:proofErr w:type="spellStart"/>
-            <w:r>
-              <w:t>dut</w:t>
-            </w:r>
-            <w:proofErr w:type="spellEnd"/>
-            <w:r>
-              <w:t>__</w:t>
-            </w:r>
-            <w:proofErr w:type="spellStart"/>
-            <w:r>
-              <w:t>hmem</w:t>
-            </w:r>
-            <w:proofErr w:type="spellEnd"/>
-            <w:r>
-              <w:t>__address</w:t>
+            <w:r>
+              <w:t>dut__hmem__address</w:t>
             </w:r>
           </w:p>
         </w:tc>
@@ -5724,21 +5480,8 @@
             <w:pPr>
               <w:jc w:val="center"/>
             </w:pPr>
-            <w:proofErr w:type="spellStart"/>
-            <w:r>
-              <w:t>hmem</w:t>
-            </w:r>
-            <w:proofErr w:type="spellEnd"/>
-            <w:r>
-              <w:t>__</w:t>
-            </w:r>
-            <w:proofErr w:type="spellStart"/>
-            <w:r>
-              <w:t>dut</w:t>
-            </w:r>
-            <w:proofErr w:type="spellEnd"/>
-            <w:r>
-              <w:t>__data</w:t>
+            <w:r>
+              <w:t>hmem__dut__data</w:t>
             </w:r>
           </w:p>
         </w:tc>
@@ -5807,21 +5550,8 @@
             <w:pPr>
               <w:jc w:val="center"/>
             </w:pPr>
-            <w:proofErr w:type="spellStart"/>
-            <w:r>
-              <w:t>dut</w:t>
-            </w:r>
-            <w:proofErr w:type="spellEnd"/>
-            <w:r>
-              <w:t>__</w:t>
-            </w:r>
-            <w:proofErr w:type="spellStart"/>
-            <w:r>
-              <w:t>dom</w:t>
-            </w:r>
-            <w:proofErr w:type="spellEnd"/>
-            <w:r>
-              <w:t>__enable</w:t>
+            <w:r>
+              <w:t>dut__dom__enable</w:t>
             </w:r>
           </w:p>
         </w:tc>
@@ -5890,21 +5620,8 @@
             <w:pPr>
               <w:jc w:val="center"/>
             </w:pPr>
-            <w:proofErr w:type="spellStart"/>
-            <w:r>
-              <w:t>dut</w:t>
-            </w:r>
-            <w:proofErr w:type="spellEnd"/>
-            <w:r>
-              <w:t>__</w:t>
-            </w:r>
-            <w:proofErr w:type="spellStart"/>
-            <w:r>
-              <w:t>dom</w:t>
-            </w:r>
-            <w:proofErr w:type="spellEnd"/>
-            <w:r>
-              <w:t>__write</w:t>
+            <w:r>
+              <w:t>dut__dom__write</w:t>
             </w:r>
           </w:p>
         </w:tc>
@@ -5973,21 +5690,8 @@
             <w:pPr>
               <w:jc w:val="center"/>
             </w:pPr>
-            <w:proofErr w:type="spellStart"/>
-            <w:r>
-              <w:t>dut</w:t>
-            </w:r>
-            <w:proofErr w:type="spellEnd"/>
-            <w:r>
-              <w:t>__</w:t>
-            </w:r>
-            <w:proofErr w:type="spellStart"/>
-            <w:r>
-              <w:t>dom</w:t>
-            </w:r>
-            <w:proofErr w:type="spellEnd"/>
-            <w:r>
-              <w:t>__address</w:t>
+            <w:r>
+              <w:t>dut__dom__address</w:t>
             </w:r>
           </w:p>
         </w:tc>
@@ -6056,21 +5760,8 @@
             <w:pPr>
               <w:jc w:val="center"/>
             </w:pPr>
-            <w:proofErr w:type="spellStart"/>
-            <w:r>
-              <w:t>dut</w:t>
-            </w:r>
-            <w:proofErr w:type="spellEnd"/>
-            <w:r>
-              <w:t>__</w:t>
-            </w:r>
-            <w:proofErr w:type="spellStart"/>
-            <w:r>
-              <w:t>dom</w:t>
-            </w:r>
-            <w:proofErr w:type="spellEnd"/>
-            <w:r>
-              <w:t>__data</w:t>
+            <w:r>
+              <w:t>dut__dom__data</w:t>
             </w:r>
           </w:p>
         </w:tc>
@@ -6299,6 +5990,1375 @@
       </w:r>
     </w:p>
     <w:p/>
+    <w:p/>
+    <w:p/>
+    <w:p/>
+    <w:p/>
+    <w:p/>
+    <w:p/>
+    <w:p/>
+    <w:p/>
+    <w:p/>
+    <w:p/>
+    <w:p>
+      <w:r>
+        <w:lastRenderedPageBreak/>
+        <w:t>F</w:t>
+      </w:r>
+      <w:r>
+        <w:t xml:space="preserve">ollowing are some screenshots </w:t>
+      </w:r>
+      <w:r>
+        <w:t>of the signals of the top module when the sample test bench provided is run with the message “Hello” of length 5:</w:t>
+      </w:r>
+    </w:p>
+    <w:p/>
+    <w:p>
+      <w:pPr>
+        <w:keepNext/>
+        <w:jc w:val="center"/>
+      </w:pPr>
+      <w:r>
+        <w:rPr>
+          <w:noProof/>
+          <w:lang w:val="en-IN" w:eastAsia="en-IN"/>
+        </w:rPr>
+        <w:drawing>
+          <wp:inline distT="0" distB="0" distL="0" distR="0" wp14:anchorId="7D0AE60C" wp14:editId="262846A2">
+            <wp:extent cx="4229690" cy="4353533"/>
+            <wp:effectExtent l="0" t="0" r="0" b="9525"/>
+            <wp:docPr id="1" name="Picture 1"/>
+            <wp:cNvGraphicFramePr>
+              <a:graphicFrameLocks xmlns:a="http://schemas.openxmlformats.org/drawingml/2006/main" noChangeAspect="1"/>
+            </wp:cNvGraphicFramePr>
+            <a:graphic xmlns:a="http://schemas.openxmlformats.org/drawingml/2006/main">
+              <a:graphicData uri="http://schemas.openxmlformats.org/drawingml/2006/picture">
+                <pic:pic xmlns:pic="http://schemas.openxmlformats.org/drawingml/2006/picture">
+                  <pic:nvPicPr>
+                    <pic:cNvPr id="1" name="Hello_Hash_Transcript.png"/>
+                    <pic:cNvPicPr/>
+                  </pic:nvPicPr>
+                  <pic:blipFill>
+                    <a:blip r:embed="rId8">
+                      <a:extLst>
+                        <a:ext uri="{28A0092B-C50C-407E-A947-70E740481C1C}">
+                          <a14:useLocalDpi xmlns:a14="http://schemas.microsoft.com/office/drawing/2010/main" val="0"/>
+                        </a:ext>
+                      </a:extLst>
+                    </a:blip>
+                    <a:stretch>
+                      <a:fillRect/>
+                    </a:stretch>
+                  </pic:blipFill>
+                  <pic:spPr>
+                    <a:xfrm>
+                      <a:off x="0" y="0"/>
+                      <a:ext cx="4229690" cy="4353533"/>
+                    </a:xfrm>
+                    <a:prstGeom prst="rect">
+                      <a:avLst/>
+                    </a:prstGeom>
+                  </pic:spPr>
+                </pic:pic>
+              </a:graphicData>
+            </a:graphic>
+          </wp:inline>
+        </w:drawing>
+      </w:r>
+    </w:p>
+    <w:p>
+      <w:pPr>
+        <w:pStyle w:val="Caption"/>
+        <w:jc w:val="center"/>
+      </w:pPr>
+      <w:r>
+        <w:t xml:space="preserve">Figure </w:t>
+      </w:r>
+      <w:r>
+        <w:fldChar w:fldCharType="begin"/>
+      </w:r>
+      <w:r>
+        <w:instrText xml:space="preserve"> SEQ Figure \* ARABIC </w:instrText>
+      </w:r>
+      <w:r>
+        <w:fldChar w:fldCharType="separate"/>
+      </w:r>
+      <w:r>
+        <w:rPr>
+          <w:noProof/>
+        </w:rPr>
+        <w:t>1</w:t>
+      </w:r>
+      <w:r>
+        <w:fldChar w:fldCharType="end"/>
+      </w:r>
+      <w:r>
+        <w:t xml:space="preserve"> - Modelsim </w:t>
+      </w:r>
+      <w:r>
+        <w:t>Test bench</w:t>
+      </w:r>
+      <w:r>
+        <w:t xml:space="preserve"> Run Transcript</w:t>
+      </w:r>
+    </w:p>
+    <w:p/>
+    <w:p>
+      <w:pPr>
+        <w:keepNext/>
+        <w:jc w:val="center"/>
+      </w:pPr>
+      <w:r>
+        <w:rPr>
+          <w:noProof/>
+          <w:lang w:val="en-IN" w:eastAsia="en-IN"/>
+        </w:rPr>
+        <w:drawing>
+          <wp:inline distT="0" distB="0" distL="0" distR="0" wp14:anchorId="4297F189" wp14:editId="5A19F9C6">
+            <wp:extent cx="5515745" cy="1924319"/>
+            <wp:effectExtent l="0" t="0" r="0" b="0"/>
+            <wp:docPr id="10" name="Picture 10"/>
+            <wp:cNvGraphicFramePr>
+              <a:graphicFrameLocks xmlns:a="http://schemas.openxmlformats.org/drawingml/2006/main" noChangeAspect="1"/>
+            </wp:cNvGraphicFramePr>
+            <a:graphic xmlns:a="http://schemas.openxmlformats.org/drawingml/2006/main">
+              <a:graphicData uri="http://schemas.openxmlformats.org/drawingml/2006/picture">
+                <pic:pic xmlns:pic="http://schemas.openxmlformats.org/drawingml/2006/picture">
+                  <pic:nvPicPr>
+                    <pic:cNvPr id="10" name="HighLevelHash.png"/>
+                    <pic:cNvPicPr/>
+                  </pic:nvPicPr>
+                  <pic:blipFill>
+                    <a:blip r:embed="rId9">
+                      <a:extLst>
+                        <a:ext uri="{28A0092B-C50C-407E-A947-70E740481C1C}">
+                          <a14:useLocalDpi xmlns:a14="http://schemas.microsoft.com/office/drawing/2010/main" val="0"/>
+                        </a:ext>
+                      </a:extLst>
+                    </a:blip>
+                    <a:stretch>
+                      <a:fillRect/>
+                    </a:stretch>
+                  </pic:blipFill>
+                  <pic:spPr>
+                    <a:xfrm>
+                      <a:off x="0" y="0"/>
+                      <a:ext cx="5515745" cy="1924319"/>
+                    </a:xfrm>
+                    <a:prstGeom prst="rect">
+                      <a:avLst/>
+                    </a:prstGeom>
+                  </pic:spPr>
+                </pic:pic>
+              </a:graphicData>
+            </a:graphic>
+          </wp:inline>
+        </w:drawing>
+      </w:r>
+    </w:p>
+    <w:p>
+      <w:pPr>
+        <w:pStyle w:val="Caption"/>
+        <w:jc w:val="center"/>
+      </w:pPr>
+      <w:r>
+        <w:t xml:space="preserve">Figure </w:t>
+      </w:r>
+      <w:r>
+        <w:fldChar w:fldCharType="begin"/>
+      </w:r>
+      <w:r>
+        <w:instrText xml:space="preserve"> SEQ Figure \* ARABIC </w:instrText>
+      </w:r>
+      <w:r>
+        <w:fldChar w:fldCharType="separate"/>
+      </w:r>
+      <w:r>
+        <w:rPr>
+          <w:noProof/>
+        </w:rPr>
+        <w:t>2</w:t>
+      </w:r>
+      <w:r>
+        <w:fldChar w:fldCharType="end"/>
+      </w:r>
+      <w:r>
+        <w:t xml:space="preserve"> - Hash of the message "Hello" using a High Level Language Implementation of the Module in Python</w:t>
+      </w:r>
+    </w:p>
+    <w:p>
+      <w:pPr>
+        <w:jc w:val="center"/>
+      </w:pPr>
+    </w:p>
+    <w:p>
+      <w:pPr>
+        <w:jc w:val="center"/>
+      </w:pPr>
+      <w:r>
+        <w:rPr>
+          <w:noProof/>
+        </w:rPr>
+        <w:lastRenderedPageBreak/>
+        <mc:AlternateContent>
+          <mc:Choice Requires="wps">
+            <w:drawing>
+              <wp:anchor distT="0" distB="0" distL="114300" distR="114300" simplePos="0" relativeHeight="251673600" behindDoc="0" locked="0" layoutInCell="1" allowOverlap="1" wp14:anchorId="77AC9DBB" wp14:editId="342C19B4">
+                <wp:simplePos x="0" y="0"/>
+                <wp:positionH relativeFrom="column">
+                  <wp:posOffset>-648335</wp:posOffset>
+                </wp:positionH>
+                <wp:positionV relativeFrom="paragraph">
+                  <wp:posOffset>6115050</wp:posOffset>
+                </wp:positionV>
+                <wp:extent cx="7242175" cy="635"/>
+                <wp:effectExtent l="0" t="0" r="0" b="8255"/>
+                <wp:wrapSquare wrapText="bothSides"/>
+                <wp:docPr id="17" name="Text Box 17"/>
+                <wp:cNvGraphicFramePr/>
+                <a:graphic xmlns:a="http://schemas.openxmlformats.org/drawingml/2006/main">
+                  <a:graphicData uri="http://schemas.microsoft.com/office/word/2010/wordprocessingShape">
+                    <wps:wsp>
+                      <wps:cNvSpPr txBox="1"/>
+                      <wps:spPr>
+                        <a:xfrm>
+                          <a:off x="0" y="0"/>
+                          <a:ext cx="7242175" cy="635"/>
+                        </a:xfrm>
+                        <a:prstGeom prst="rect">
+                          <a:avLst/>
+                        </a:prstGeom>
+                        <a:solidFill>
+                          <a:prstClr val="white"/>
+                        </a:solidFill>
+                        <a:ln>
+                          <a:noFill/>
+                        </a:ln>
+                        <a:effectLst/>
+                      </wps:spPr>
+                      <wps:txbx>
+                        <w:txbxContent>
+                          <w:p>
+                            <w:pPr>
+                              <w:pStyle w:val="Caption"/>
+                              <w:jc w:val="center"/>
+                              <w:rPr>
+                                <w:noProof/>
+                                <w:sz w:val="24"/>
+                                <w:szCs w:val="24"/>
+                              </w:rPr>
+                            </w:pPr>
+                            <w:r>
+                              <w:t xml:space="preserve">Figure </w:t>
+                            </w:r>
+                            <w:r>
+                              <w:fldChar w:fldCharType="begin"/>
+                            </w:r>
+                            <w:r>
+                              <w:instrText xml:space="preserve"> SEQ Figure \* ARABIC </w:instrText>
+                            </w:r>
+                            <w:r>
+                              <w:fldChar w:fldCharType="separate"/>
+                            </w:r>
+                            <w:r>
+                              <w:rPr>
+                                <w:noProof/>
+                              </w:rPr>
+                              <w:t>3</w:t>
+                            </w:r>
+                            <w:r>
+                              <w:fldChar w:fldCharType="end"/>
+                            </w:r>
+                            <w:r>
+                              <w:t xml:space="preserve"> - </w:t>
+                            </w:r>
+                            <w:r>
+                              <w:t>Top</w:t>
+                            </w:r>
+                            <w:r>
+                              <w:t xml:space="preserve"> Level Module Signal Waveform I</w:t>
+                            </w:r>
+                            <w:r>
+                              <w:rPr>
+                                <w:noProof/>
+                              </w:rPr>
+                              <w:t>I</w:t>
+                            </w:r>
+                          </w:p>
+                        </w:txbxContent>
+                      </wps:txbx>
+                      <wps:bodyPr rot="0" spcFirstLastPara="0" vertOverflow="overflow" horzOverflow="overflow" vert="horz" wrap="square" lIns="0" tIns="0" rIns="0" bIns="0" numCol="1" spcCol="0" rtlCol="0" fromWordArt="0" anchor="t" anchorCtr="0" forceAA="0" compatLnSpc="1">
+                        <a:prstTxWarp prst="textNoShape">
+                          <a:avLst/>
+                        </a:prstTxWarp>
+                        <a:spAutoFit/>
+                      </wps:bodyPr>
+                    </wps:wsp>
+                  </a:graphicData>
+                </a:graphic>
+              </wp:anchor>
+            </w:drawing>
+          </mc:Choice>
+          <mc:Fallback>
+            <w:pict>
+              <v:shapetype w14:anchorId="77AC9DBB" id="_x0000_t202" coordsize="21600,21600" o:spt="202" path="m,l,21600r21600,l21600,xe">
+                <v:stroke joinstyle="miter"/>
+                <v:path gradientshapeok="t" o:connecttype="rect"/>
+              </v:shapetype>
+              <v:shape id="_x0000_s1032" type="#_x0000_t202" style="position:absolute;left:0;text-align:left;margin-left:-51.05pt;margin-top:481.5pt;width:570.25pt;height:.05pt;z-index:251673600;visibility:visible;mso-wrap-style:square;mso-wrap-distance-left:9pt;mso-wrap-distance-top:0;mso-wrap-distance-right:9pt;mso-wrap-distance-bottom:0;mso-position-horizontal:absolute;mso-position-horizontal-relative:text;mso-position-vertical:absolute;mso-position-vertical-relative:text;v-text-anchor:top" o:gfxdata="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" stroked="f">
+                <v:textbox style="mso-fit-shape-to-text:t" inset="0,0,0,0">
+                  <w:txbxContent>
+                    <w:p>
+                      <w:pPr>
+                        <w:pStyle w:val="Caption"/>
+                        <w:jc w:val="center"/>
+                        <w:rPr>
+                          <w:noProof/>
+                          <w:sz w:val="24"/>
+                          <w:szCs w:val="24"/>
+                        </w:rPr>
+                      </w:pPr>
+                      <w:r>
+                        <w:t xml:space="preserve">Figure </w:t>
+                      </w:r>
+                      <w:r>
+                        <w:fldChar w:fldCharType="begin"/>
+                      </w:r>
+                      <w:r>
+                        <w:instrText xml:space="preserve"> SEQ Figure \* ARABIC </w:instrText>
+                      </w:r>
+                      <w:r>
+                        <w:fldChar w:fldCharType="separate"/>
+                      </w:r>
+                      <w:r>
+                        <w:rPr>
+                          <w:noProof/>
+                        </w:rPr>
+                        <w:t>3</w:t>
+                      </w:r>
+                      <w:r>
+                        <w:fldChar w:fldCharType="end"/>
+                      </w:r>
+                      <w:r>
+                        <w:t xml:space="preserve"> - </w:t>
+                      </w:r>
+                      <w:r>
+                        <w:t>Top</w:t>
+                      </w:r>
+                      <w:r>
+                        <w:t xml:space="preserve"> Level Module Signal Waveform I</w:t>
+                      </w:r>
+                      <w:r>
+                        <w:rPr>
+                          <w:noProof/>
+                        </w:rPr>
+                        <w:t>I</w:t>
+                      </w:r>
+                    </w:p>
+                  </w:txbxContent>
+                </v:textbox>
+                <w10:wrap type="square"/>
+              </v:shape>
+            </w:pict>
+          </mc:Fallback>
+        </mc:AlternateContent>
+      </w:r>
+      <w:r>
+        <w:rPr>
+          <w:noProof/>
+          <w:lang w:val="en-IN" w:eastAsia="en-IN"/>
+        </w:rPr>
+        <w:drawing>
+          <wp:anchor distT="0" distB="0" distL="114300" distR="114300" simplePos="0" relativeHeight="251666432" behindDoc="0" locked="0" layoutInCell="1" allowOverlap="1" wp14:anchorId="65B30024" wp14:editId="1F194DFB">
+            <wp:simplePos x="0" y="0"/>
+            <wp:positionH relativeFrom="margin">
+              <wp:posOffset>-648335</wp:posOffset>
+            </wp:positionH>
+            <wp:positionV relativeFrom="paragraph">
+              <wp:posOffset>3162300</wp:posOffset>
+            </wp:positionV>
+            <wp:extent cx="7242175" cy="2895600"/>
+            <wp:effectExtent l="0" t="0" r="0" b="0"/>
+            <wp:wrapSquare wrapText="bothSides"/>
+            <wp:docPr id="12" name="Picture 12"/>
+            <wp:cNvGraphicFramePr>
+              <a:graphicFrameLocks xmlns:a="http://schemas.openxmlformats.org/drawingml/2006/main" noChangeAspect="1"/>
+            </wp:cNvGraphicFramePr>
+            <a:graphic xmlns:a="http://schemas.openxmlformats.org/drawingml/2006/main">
+              <a:graphicData uri="http://schemas.openxmlformats.org/drawingml/2006/picture">
+                <pic:pic xmlns:pic="http://schemas.openxmlformats.org/drawingml/2006/picture">
+                  <pic:nvPicPr>
+                    <pic:cNvPr id="12" name="Res_2.png"/>
+                    <pic:cNvPicPr/>
+                  </pic:nvPicPr>
+                  <pic:blipFill>
+                    <a:blip r:embed="rId10">
+                      <a:extLst>
+                        <a:ext uri="{28A0092B-C50C-407E-A947-70E740481C1C}">
+                          <a14:useLocalDpi xmlns:a14="http://schemas.microsoft.com/office/drawing/2010/main" val="0"/>
+                        </a:ext>
+                      </a:extLst>
+                    </a:blip>
+                    <a:stretch>
+                      <a:fillRect/>
+                    </a:stretch>
+                  </pic:blipFill>
+                  <pic:spPr>
+                    <a:xfrm>
+                      <a:off x="0" y="0"/>
+                      <a:ext cx="7242175" cy="2895600"/>
+                    </a:xfrm>
+                    <a:prstGeom prst="rect">
+                      <a:avLst/>
+                    </a:prstGeom>
+                  </pic:spPr>
+                </pic:pic>
+              </a:graphicData>
+            </a:graphic>
+            <wp14:sizeRelH relativeFrom="page">
+              <wp14:pctWidth>0</wp14:pctWidth>
+            </wp14:sizeRelH>
+            <wp14:sizeRelV relativeFrom="page">
+              <wp14:pctHeight>0</wp14:pctHeight>
+            </wp14:sizeRelV>
+          </wp:anchor>
+        </w:drawing>
+      </w:r>
+      <w:r>
+        <w:rPr>
+          <w:noProof/>
+        </w:rPr>
+        <mc:AlternateContent>
+          <mc:Choice Requires="wps">
+            <w:drawing>
+              <wp:anchor distT="0" distB="0" distL="114300" distR="114300" simplePos="0" relativeHeight="251671552" behindDoc="0" locked="0" layoutInCell="1" allowOverlap="1" wp14:anchorId="08105AB7" wp14:editId="7674C777">
+                <wp:simplePos x="0" y="0"/>
+                <wp:positionH relativeFrom="column">
+                  <wp:posOffset>-647700</wp:posOffset>
+                </wp:positionH>
+                <wp:positionV relativeFrom="paragraph">
+                  <wp:posOffset>2943225</wp:posOffset>
+                </wp:positionV>
+                <wp:extent cx="7242175" cy="635"/>
+                <wp:effectExtent l="0" t="0" r="0" b="0"/>
+                <wp:wrapSquare wrapText="bothSides"/>
+                <wp:docPr id="16" name="Text Box 16"/>
+                <wp:cNvGraphicFramePr/>
+                <a:graphic xmlns:a="http://schemas.openxmlformats.org/drawingml/2006/main">
+                  <a:graphicData uri="http://schemas.microsoft.com/office/word/2010/wordprocessingShape">
+                    <wps:wsp>
+                      <wps:cNvSpPr txBox="1"/>
+                      <wps:spPr>
+                        <a:xfrm>
+                          <a:off x="0" y="0"/>
+                          <a:ext cx="7242175" cy="635"/>
+                        </a:xfrm>
+                        <a:prstGeom prst="rect">
+                          <a:avLst/>
+                        </a:prstGeom>
+                        <a:solidFill>
+                          <a:prstClr val="white"/>
+                        </a:solidFill>
+                        <a:ln>
+                          <a:noFill/>
+                        </a:ln>
+                        <a:effectLst/>
+                      </wps:spPr>
+                      <wps:txbx>
+                        <w:txbxContent>
+                          <w:p>
+                            <w:pPr>
+                              <w:pStyle w:val="Caption"/>
+                              <w:jc w:val="center"/>
+                              <w:rPr>
+                                <w:noProof/>
+                                <w:sz w:val="24"/>
+                                <w:szCs w:val="24"/>
+                              </w:rPr>
+                            </w:pPr>
+                            <w:r>
+                              <w:t xml:space="preserve">Figure </w:t>
+                            </w:r>
+                            <w:r>
+                              <w:fldChar w:fldCharType="begin"/>
+                            </w:r>
+                            <w:r>
+                              <w:instrText xml:space="preserve"> SEQ Figure \* ARABIC </w:instrText>
+                            </w:r>
+                            <w:r>
+                              <w:fldChar w:fldCharType="separate"/>
+                            </w:r>
+                            <w:r>
+                              <w:rPr>
+                                <w:noProof/>
+                              </w:rPr>
+                              <w:t>4</w:t>
+                            </w:r>
+                            <w:r>
+                              <w:fldChar w:fldCharType="end"/>
+                            </w:r>
+                            <w:r>
+                              <w:t xml:space="preserve"> - Top Level Module Signal Waveform I</w:t>
+                            </w:r>
+                          </w:p>
+                        </w:txbxContent>
+                      </wps:txbx>
+                      <wps:bodyPr rot="0" spcFirstLastPara="0" vertOverflow="overflow" horzOverflow="overflow" vert="horz" wrap="square" lIns="0" tIns="0" rIns="0" bIns="0" numCol="1" spcCol="0" rtlCol="0" fromWordArt="0" anchor="t" anchorCtr="0" forceAA="0" compatLnSpc="1">
+                        <a:prstTxWarp prst="textNoShape">
+                          <a:avLst/>
+                        </a:prstTxWarp>
+                        <a:spAutoFit/>
+                      </wps:bodyPr>
+                    </wps:wsp>
+                  </a:graphicData>
+                </a:graphic>
+              </wp:anchor>
+            </w:drawing>
+          </mc:Choice>
+          <mc:Fallback>
+            <w:pict>
+              <v:shape w14:anchorId="08105AB7" id="Text Box 16" o:spid="_x0000_s1033" type="#_x0000_t202" style="position:absolute;left:0;text-align:left;margin-left:-51pt;margin-top:231.75pt;width:570.25pt;height:.05pt;z-index:251671552;visibility:visible;mso-wrap-style:square;mso-wrap-distance-left:9pt;mso-wrap-distance-top:0;mso-wrap-distance-right:9pt;mso-wrap-distance-bottom:0;mso-position-horizontal:absolute;mso-position-horizontal-relative:text;mso-position-vertical:absolute;mso-position-vertical-relative:text;v-text-anchor:top" o:gfxdata="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" stroked="f">
+                <v:textbox style="mso-fit-shape-to-text:t" inset="0,0,0,0">
+                  <w:txbxContent>
+                    <w:p>
+                      <w:pPr>
+                        <w:pStyle w:val="Caption"/>
+                        <w:jc w:val="center"/>
+                        <w:rPr>
+                          <w:noProof/>
+                          <w:sz w:val="24"/>
+                          <w:szCs w:val="24"/>
+                        </w:rPr>
+                      </w:pPr>
+                      <w:r>
+                        <w:t xml:space="preserve">Figure </w:t>
+                      </w:r>
+                      <w:r>
+                        <w:fldChar w:fldCharType="begin"/>
+                      </w:r>
+                      <w:r>
+                        <w:instrText xml:space="preserve"> SEQ Figure \* ARABIC </w:instrText>
+                      </w:r>
+                      <w:r>
+                        <w:fldChar w:fldCharType="separate"/>
+                      </w:r>
+                      <w:r>
+                        <w:rPr>
+                          <w:noProof/>
+                        </w:rPr>
+                        <w:t>4</w:t>
+                      </w:r>
+                      <w:r>
+                        <w:fldChar w:fldCharType="end"/>
+                      </w:r>
+                      <w:r>
+                        <w:t xml:space="preserve"> - Top Level Module Signal Waveform I</w:t>
+                      </w:r>
+                    </w:p>
+                  </w:txbxContent>
+                </v:textbox>
+                <w10:wrap type="square"/>
+              </v:shape>
+            </w:pict>
+          </mc:Fallback>
+        </mc:AlternateContent>
+      </w:r>
+      <w:r>
+        <w:rPr>
+          <w:noProof/>
+          <w:lang w:val="en-IN" w:eastAsia="en-IN"/>
+        </w:rPr>
+        <w:drawing>
+          <wp:anchor distT="0" distB="0" distL="114300" distR="114300" simplePos="0" relativeHeight="251665408" behindDoc="0" locked="0" layoutInCell="1" allowOverlap="1" wp14:anchorId="7EFE4320" wp14:editId="7B6224D9">
+            <wp:simplePos x="0" y="0"/>
+            <wp:positionH relativeFrom="column">
+              <wp:posOffset>-647700</wp:posOffset>
+            </wp:positionH>
+            <wp:positionV relativeFrom="paragraph">
+              <wp:posOffset>0</wp:posOffset>
+            </wp:positionV>
+            <wp:extent cx="7242175" cy="2886075"/>
+            <wp:effectExtent l="0" t="0" r="0" b="9525"/>
+            <wp:wrapSquare wrapText="bothSides"/>
+            <wp:docPr id="11" name="Picture 11"/>
+            <wp:cNvGraphicFramePr>
+              <a:graphicFrameLocks xmlns:a="http://schemas.openxmlformats.org/drawingml/2006/main" noChangeAspect="1"/>
+            </wp:cNvGraphicFramePr>
+            <a:graphic xmlns:a="http://schemas.openxmlformats.org/drawingml/2006/main">
+              <a:graphicData uri="http://schemas.openxmlformats.org/drawingml/2006/picture">
+                <pic:pic xmlns:pic="http://schemas.openxmlformats.org/drawingml/2006/picture">
+                  <pic:nvPicPr>
+                    <pic:cNvPr id="11" name="Res_1.png"/>
+                    <pic:cNvPicPr/>
+                  </pic:nvPicPr>
+                  <pic:blipFill>
+                    <a:blip r:embed="rId11">
+                      <a:extLst>
+                        <a:ext uri="{28A0092B-C50C-407E-A947-70E740481C1C}">
+                          <a14:useLocalDpi xmlns:a14="http://schemas.microsoft.com/office/drawing/2010/main" val="0"/>
+                        </a:ext>
+                      </a:extLst>
+                    </a:blip>
+                    <a:stretch>
+                      <a:fillRect/>
+                    </a:stretch>
+                  </pic:blipFill>
+                  <pic:spPr>
+                    <a:xfrm>
+                      <a:off x="0" y="0"/>
+                      <a:ext cx="7242175" cy="2886075"/>
+                    </a:xfrm>
+                    <a:prstGeom prst="rect">
+                      <a:avLst/>
+                    </a:prstGeom>
+                  </pic:spPr>
+                </pic:pic>
+              </a:graphicData>
+            </a:graphic>
+            <wp14:sizeRelH relativeFrom="page">
+              <wp14:pctWidth>0</wp14:pctWidth>
+            </wp14:sizeRelH>
+            <wp14:sizeRelV relativeFrom="page">
+              <wp14:pctHeight>0</wp14:pctHeight>
+            </wp14:sizeRelV>
+          </wp:anchor>
+        </w:drawing>
+      </w:r>
+    </w:p>
+    <w:p/>
+    <w:p/>
+    <w:p/>
+    <w:p>
+      <w:pPr>
+        <w:rPr>
+          <w:b/>
+          <w:sz w:val="32"/>
+          <w:szCs w:val="32"/>
+        </w:rPr>
+      </w:pPr>
+    </w:p>
+    <w:p>
+      <w:pPr>
+        <w:rPr>
+          <w:b/>
+          <w:sz w:val="32"/>
+          <w:szCs w:val="32"/>
+        </w:rPr>
+      </w:pPr>
+    </w:p>
+    <w:p>
+      <w:pPr>
+        <w:rPr>
+          <w:b/>
+          <w:sz w:val="32"/>
+          <w:szCs w:val="32"/>
+        </w:rPr>
+      </w:pPr>
+    </w:p>
+    <w:p>
+      <w:pPr>
+        <w:rPr>
+          <w:b/>
+          <w:sz w:val="32"/>
+          <w:szCs w:val="32"/>
+        </w:rPr>
+      </w:pPr>
+    </w:p>
+    <w:p>
+      <w:pPr>
+        <w:rPr>
+          <w:b/>
+          <w:sz w:val="32"/>
+          <w:szCs w:val="32"/>
+        </w:rPr>
+      </w:pPr>
+    </w:p>
+    <w:p>
+      <w:pPr>
+        <w:rPr>
+          <w:b/>
+          <w:sz w:val="32"/>
+          <w:szCs w:val="32"/>
+        </w:rPr>
+      </w:pPr>
+      <w:r>
+        <w:rPr>
+          <w:noProof/>
+        </w:rPr>
+        <mc:AlternateContent>
+          <mc:Choice Requires="wps">
+            <w:drawing>
+              <wp:anchor distT="0" distB="0" distL="114300" distR="114300" simplePos="0" relativeHeight="251677696" behindDoc="0" locked="0" layoutInCell="1" allowOverlap="1" wp14:anchorId="1FFF02A4" wp14:editId="151514EA">
+                <wp:simplePos x="0" y="0"/>
+                <wp:positionH relativeFrom="column">
+                  <wp:posOffset>-609600</wp:posOffset>
+                </wp:positionH>
+                <wp:positionV relativeFrom="paragraph">
+                  <wp:posOffset>6271895</wp:posOffset>
+                </wp:positionV>
+                <wp:extent cx="7179945" cy="635"/>
+                <wp:effectExtent l="0" t="0" r="0" b="0"/>
+                <wp:wrapSquare wrapText="bothSides"/>
+                <wp:docPr id="20" name="Text Box 20"/>
+                <wp:cNvGraphicFramePr/>
+                <a:graphic xmlns:a="http://schemas.openxmlformats.org/drawingml/2006/main">
+                  <a:graphicData uri="http://schemas.microsoft.com/office/word/2010/wordprocessingShape">
+                    <wps:wsp>
+                      <wps:cNvSpPr txBox="1"/>
+                      <wps:spPr>
+                        <a:xfrm>
+                          <a:off x="0" y="0"/>
+                          <a:ext cx="7179945" cy="635"/>
+                        </a:xfrm>
+                        <a:prstGeom prst="rect">
+                          <a:avLst/>
+                        </a:prstGeom>
+                        <a:solidFill>
+                          <a:prstClr val="white"/>
+                        </a:solidFill>
+                        <a:ln>
+                          <a:noFill/>
+                        </a:ln>
+                        <a:effectLst/>
+                      </wps:spPr>
+                      <wps:txbx>
+                        <w:txbxContent>
+                          <w:p>
+                            <w:pPr>
+                              <w:pStyle w:val="Caption"/>
+                              <w:jc w:val="center"/>
+                              <w:rPr>
+                                <w:noProof/>
+                                <w:sz w:val="24"/>
+                                <w:szCs w:val="24"/>
+                              </w:rPr>
+                            </w:pPr>
+                            <w:r>
+                              <w:t xml:space="preserve">Figure </w:t>
+                            </w:r>
+                            <w:r>
+                              <w:fldChar w:fldCharType="begin"/>
+                            </w:r>
+                            <w:r>
+                              <w:instrText xml:space="preserve"> SEQ Figure \* ARABIC </w:instrText>
+                            </w:r>
+                            <w:r>
+                              <w:fldChar w:fldCharType="separate"/>
+                            </w:r>
+                            <w:r>
+                              <w:rPr>
+                                <w:noProof/>
+                              </w:rPr>
+                              <w:t>5</w:t>
+                            </w:r>
+                            <w:r>
+                              <w:fldChar w:fldCharType="end"/>
+                            </w:r>
+                            <w:r>
+                              <w:t xml:space="preserve"> - </w:t>
+                            </w:r>
+                            <w:r>
+                              <w:t>Top</w:t>
+                            </w:r>
+                            <w:r>
+                              <w:t xml:space="preserve"> Level Module Signal Waveform IV</w:t>
+                            </w:r>
+                          </w:p>
+                        </w:txbxContent>
+                      </wps:txbx>
+                      <wps:bodyPr rot="0" spcFirstLastPara="0" vertOverflow="overflow" horzOverflow="overflow" vert="horz" wrap="square" lIns="0" tIns="0" rIns="0" bIns="0" numCol="1" spcCol="0" rtlCol="0" fromWordArt="0" anchor="t" anchorCtr="0" forceAA="0" compatLnSpc="1">
+                        <a:prstTxWarp prst="textNoShape">
+                          <a:avLst/>
+                        </a:prstTxWarp>
+                        <a:spAutoFit/>
+                      </wps:bodyPr>
+                    </wps:wsp>
+                  </a:graphicData>
+                </a:graphic>
+              </wp:anchor>
+            </w:drawing>
+          </mc:Choice>
+          <mc:Fallback>
+            <w:pict>
+              <v:shape w14:anchorId="1FFF02A4" id="_x0000_s1034" type="#_x0000_t202" style="position:absolute;margin-left:-48pt;margin-top:493.85pt;width:565.35pt;height:.05pt;z-index:251677696;visibility:visible;mso-wrap-style:square;mso-wrap-distance-left:9pt;mso-wrap-distance-top:0;mso-wrap-distance-right:9pt;mso-wrap-distance-bottom:0;mso-position-horizontal:absolute;mso-position-horizontal-relative:text;mso-position-vertical:absolute;mso-position-vertical-relative:text;v-text-anchor:top" o:gfxdata="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" stroked="f">
+                <v:textbox style="mso-fit-shape-to-text:t" inset="0,0,0,0">
+                  <w:txbxContent>
+                    <w:p>
+                      <w:pPr>
+                        <w:pStyle w:val="Caption"/>
+                        <w:jc w:val="center"/>
+                        <w:rPr>
+                          <w:noProof/>
+                          <w:sz w:val="24"/>
+                          <w:szCs w:val="24"/>
+                        </w:rPr>
+                      </w:pPr>
+                      <w:r>
+                        <w:t xml:space="preserve">Figure </w:t>
+                      </w:r>
+                      <w:r>
+                        <w:fldChar w:fldCharType="begin"/>
+                      </w:r>
+                      <w:r>
+                        <w:instrText xml:space="preserve"> SEQ Figure \* ARABIC </w:instrText>
+                      </w:r>
+                      <w:r>
+                        <w:fldChar w:fldCharType="separate"/>
+                      </w:r>
+                      <w:r>
+                        <w:rPr>
+                          <w:noProof/>
+                        </w:rPr>
+                        <w:t>5</w:t>
+                      </w:r>
+                      <w:r>
+                        <w:fldChar w:fldCharType="end"/>
+                      </w:r>
+                      <w:r>
+                        <w:t xml:space="preserve"> - </w:t>
+                      </w:r>
+                      <w:r>
+                        <w:t>Top</w:t>
+                      </w:r>
+                      <w:r>
+                        <w:t xml:space="preserve"> Level Module Signal Waveform IV</w:t>
+                      </w:r>
+                    </w:p>
+                  </w:txbxContent>
+                </v:textbox>
+                <w10:wrap type="square"/>
+              </v:shape>
+            </w:pict>
+          </mc:Fallback>
+        </mc:AlternateContent>
+      </w:r>
+      <w:r>
+        <w:rPr>
+          <w:noProof/>
+          <w:lang w:val="en-IN" w:eastAsia="en-IN"/>
+        </w:rPr>
+        <w:drawing>
+          <wp:anchor distT="0" distB="0" distL="114300" distR="114300" simplePos="0" relativeHeight="251668480" behindDoc="0" locked="0" layoutInCell="1" allowOverlap="1" wp14:anchorId="2C657625" wp14:editId="4B723F29">
+            <wp:simplePos x="0" y="0"/>
+            <wp:positionH relativeFrom="margin">
+              <wp:posOffset>-609600</wp:posOffset>
+            </wp:positionH>
+            <wp:positionV relativeFrom="paragraph">
+              <wp:posOffset>3385820</wp:posOffset>
+            </wp:positionV>
+            <wp:extent cx="7179945" cy="2828925"/>
+            <wp:effectExtent l="0" t="0" r="1905" b="9525"/>
+            <wp:wrapSquare wrapText="bothSides"/>
+            <wp:docPr id="14" name="Picture 14"/>
+            <wp:cNvGraphicFramePr>
+              <a:graphicFrameLocks xmlns:a="http://schemas.openxmlformats.org/drawingml/2006/main" noChangeAspect="1"/>
+            </wp:cNvGraphicFramePr>
+            <a:graphic xmlns:a="http://schemas.openxmlformats.org/drawingml/2006/main">
+              <a:graphicData uri="http://schemas.openxmlformats.org/drawingml/2006/picture">
+                <pic:pic xmlns:pic="http://schemas.openxmlformats.org/drawingml/2006/picture">
+                  <pic:nvPicPr>
+                    <pic:cNvPr id="14" name="Res_4.png"/>
+                    <pic:cNvPicPr/>
+                  </pic:nvPicPr>
+                  <pic:blipFill>
+                    <a:blip r:embed="rId12">
+                      <a:extLst>
+                        <a:ext uri="{28A0092B-C50C-407E-A947-70E740481C1C}">
+                          <a14:useLocalDpi xmlns:a14="http://schemas.microsoft.com/office/drawing/2010/main" val="0"/>
+                        </a:ext>
+                      </a:extLst>
+                    </a:blip>
+                    <a:stretch>
+                      <a:fillRect/>
+                    </a:stretch>
+                  </pic:blipFill>
+                  <pic:spPr>
+                    <a:xfrm>
+                      <a:off x="0" y="0"/>
+                      <a:ext cx="7179945" cy="2828925"/>
+                    </a:xfrm>
+                    <a:prstGeom prst="rect">
+                      <a:avLst/>
+                    </a:prstGeom>
+                  </pic:spPr>
+                </pic:pic>
+              </a:graphicData>
+            </a:graphic>
+            <wp14:sizeRelH relativeFrom="page">
+              <wp14:pctWidth>0</wp14:pctWidth>
+            </wp14:sizeRelH>
+            <wp14:sizeRelV relativeFrom="page">
+              <wp14:pctHeight>0</wp14:pctHeight>
+            </wp14:sizeRelV>
+          </wp:anchor>
+        </w:drawing>
+      </w:r>
+    </w:p>
+    <w:p>
+      <w:pPr>
+        <w:rPr>
+          <w:b/>
+          <w:sz w:val="32"/>
+          <w:szCs w:val="32"/>
+        </w:rPr>
+      </w:pPr>
+      <w:r>
+        <w:rPr>
+          <w:noProof/>
+        </w:rPr>
+        <mc:AlternateContent>
+          <mc:Choice Requires="wps">
+            <w:drawing>
+              <wp:anchor distT="0" distB="0" distL="114300" distR="114300" simplePos="0" relativeHeight="251675648" behindDoc="0" locked="0" layoutInCell="1" allowOverlap="1" wp14:anchorId="0B91257B" wp14:editId="5A578885">
+                <wp:simplePos x="0" y="0"/>
+                <wp:positionH relativeFrom="column">
+                  <wp:posOffset>-619125</wp:posOffset>
+                </wp:positionH>
+                <wp:positionV relativeFrom="paragraph">
+                  <wp:posOffset>2876550</wp:posOffset>
+                </wp:positionV>
+                <wp:extent cx="7168515" cy="635"/>
+                <wp:effectExtent l="0" t="0" r="0" b="0"/>
+                <wp:wrapSquare wrapText="bothSides"/>
+                <wp:docPr id="19" name="Text Box 19"/>
+                <wp:cNvGraphicFramePr/>
+                <a:graphic xmlns:a="http://schemas.openxmlformats.org/drawingml/2006/main">
+                  <a:graphicData uri="http://schemas.microsoft.com/office/word/2010/wordprocessingShape">
+                    <wps:wsp>
+                      <wps:cNvSpPr txBox="1"/>
+                      <wps:spPr>
+                        <a:xfrm>
+                          <a:off x="0" y="0"/>
+                          <a:ext cx="7168515" cy="635"/>
+                        </a:xfrm>
+                        <a:prstGeom prst="rect">
+                          <a:avLst/>
+                        </a:prstGeom>
+                        <a:solidFill>
+                          <a:prstClr val="white"/>
+                        </a:solidFill>
+                        <a:ln>
+                          <a:noFill/>
+                        </a:ln>
+                        <a:effectLst/>
+                      </wps:spPr>
+                      <wps:txbx>
+                        <w:txbxContent>
+                          <w:p>
+                            <w:pPr>
+                              <w:pStyle w:val="Caption"/>
+                              <w:jc w:val="center"/>
+                              <w:rPr>
+                                <w:noProof/>
+                                <w:sz w:val="24"/>
+                                <w:szCs w:val="24"/>
+                              </w:rPr>
+                            </w:pPr>
+                            <w:r>
+                              <w:t xml:space="preserve">Figure </w:t>
+                            </w:r>
+                            <w:r>
+                              <w:fldChar w:fldCharType="begin"/>
+                            </w:r>
+                            <w:r>
+                              <w:instrText xml:space="preserve"> SEQ Figure \* ARABIC </w:instrText>
+                            </w:r>
+                            <w:r>
+                              <w:fldChar w:fldCharType="separate"/>
+                            </w:r>
+                            <w:r>
+                              <w:rPr>
+                                <w:noProof/>
+                              </w:rPr>
+                              <w:t>6</w:t>
+                            </w:r>
+                            <w:r>
+                              <w:fldChar w:fldCharType="end"/>
+                            </w:r>
+                            <w:r>
+                              <w:t xml:space="preserve"> - </w:t>
+                            </w:r>
+                            <w:r>
+                              <w:t>Top</w:t>
+                            </w:r>
+                            <w:r>
+                              <w:t xml:space="preserve"> Level Module Signal Waveform III</w:t>
+                            </w:r>
+                          </w:p>
+                        </w:txbxContent>
+                      </wps:txbx>
+                      <wps:bodyPr rot="0" spcFirstLastPara="0" vertOverflow="overflow" horzOverflow="overflow" vert="horz" wrap="square" lIns="0" tIns="0" rIns="0" bIns="0" numCol="1" spcCol="0" rtlCol="0" fromWordArt="0" anchor="t" anchorCtr="0" forceAA="0" compatLnSpc="1">
+                        <a:prstTxWarp prst="textNoShape">
+                          <a:avLst/>
+                        </a:prstTxWarp>
+                        <a:spAutoFit/>
+                      </wps:bodyPr>
+                    </wps:wsp>
+                  </a:graphicData>
+                </a:graphic>
+              </wp:anchor>
+            </w:drawing>
+          </mc:Choice>
+          <mc:Fallback>
+            <w:pict>
+              <v:shape w14:anchorId="0B91257B" id="Text Box 19" o:spid="_x0000_s1035" type="#_x0000_t202" style="position:absolute;margin-left:-48.75pt;margin-top:226.5pt;width:564.45pt;height:.05pt;z-index:251675648;visibility:visible;mso-wrap-style:square;mso-wrap-distance-left:9pt;mso-wrap-distance-top:0;mso-wrap-distance-right:9pt;mso-wrap-distance-bottom:0;mso-position-horizontal:absolute;mso-position-horizontal-relative:text;mso-position-vertical:absolute;mso-position-vertical-relative:text;v-text-anchor:top" o:gfxdata="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" stroked="f">
+                <v:textbox style="mso-fit-shape-to-text:t" inset="0,0,0,0">
+                  <w:txbxContent>
+                    <w:p>
+                      <w:pPr>
+                        <w:pStyle w:val="Caption"/>
+                        <w:jc w:val="center"/>
+                        <w:rPr>
+                          <w:noProof/>
+                          <w:sz w:val="24"/>
+                          <w:szCs w:val="24"/>
+                        </w:rPr>
+                      </w:pPr>
+                      <w:r>
+                        <w:t xml:space="preserve">Figure </w:t>
+                      </w:r>
+                      <w:r>
+                        <w:fldChar w:fldCharType="begin"/>
+                      </w:r>
+                      <w:r>
+                        <w:instrText xml:space="preserve"> SEQ Figure \* ARABIC </w:instrText>
+                      </w:r>
+                      <w:r>
+                        <w:fldChar w:fldCharType="separate"/>
+                      </w:r>
+                      <w:r>
+                        <w:rPr>
+                          <w:noProof/>
+                        </w:rPr>
+                        <w:t>6</w:t>
+                      </w:r>
+                      <w:r>
+                        <w:fldChar w:fldCharType="end"/>
+                      </w:r>
+                      <w:r>
+                        <w:t xml:space="preserve"> - </w:t>
+                      </w:r>
+                      <w:r>
+                        <w:t>Top</w:t>
+                      </w:r>
+                      <w:r>
+                        <w:t xml:space="preserve"> Level Module Signal Waveform III</w:t>
+                      </w:r>
+                    </w:p>
+                  </w:txbxContent>
+                </v:textbox>
+                <w10:wrap type="square"/>
+              </v:shape>
+            </w:pict>
+          </mc:Fallback>
+        </mc:AlternateContent>
+      </w:r>
+      <w:r>
+        <w:rPr>
+          <w:noProof/>
+          <w:lang w:val="en-IN" w:eastAsia="en-IN"/>
+        </w:rPr>
+        <w:drawing>
+          <wp:anchor distT="0" distB="0" distL="114300" distR="114300" simplePos="0" relativeHeight="251667456" behindDoc="0" locked="0" layoutInCell="1" allowOverlap="1" wp14:anchorId="1419B32B" wp14:editId="38FB3204">
+            <wp:simplePos x="0" y="0"/>
+            <wp:positionH relativeFrom="column">
+              <wp:posOffset>-619125</wp:posOffset>
+            </wp:positionH>
+            <wp:positionV relativeFrom="paragraph">
+              <wp:posOffset>0</wp:posOffset>
+            </wp:positionV>
+            <wp:extent cx="7168515" cy="2819400"/>
+            <wp:effectExtent l="0" t="0" r="0" b="0"/>
+            <wp:wrapSquare wrapText="bothSides"/>
+            <wp:docPr id="13" name="Picture 13"/>
+            <wp:cNvGraphicFramePr>
+              <a:graphicFrameLocks xmlns:a="http://schemas.openxmlformats.org/drawingml/2006/main" noChangeAspect="1"/>
+            </wp:cNvGraphicFramePr>
+            <a:graphic xmlns:a="http://schemas.openxmlformats.org/drawingml/2006/main">
+              <a:graphicData uri="http://schemas.openxmlformats.org/drawingml/2006/picture">
+                <pic:pic xmlns:pic="http://schemas.openxmlformats.org/drawingml/2006/picture">
+                  <pic:nvPicPr>
+                    <pic:cNvPr id="13" name="Res_3.png"/>
+                    <pic:cNvPicPr/>
+                  </pic:nvPicPr>
+                  <pic:blipFill>
+                    <a:blip r:embed="rId13">
+                      <a:extLst>
+                        <a:ext uri="{28A0092B-C50C-407E-A947-70E740481C1C}">
+                          <a14:useLocalDpi xmlns:a14="http://schemas.microsoft.com/office/drawing/2010/main" val="0"/>
+                        </a:ext>
+                      </a:extLst>
+                    </a:blip>
+                    <a:stretch>
+                      <a:fillRect/>
+                    </a:stretch>
+                  </pic:blipFill>
+                  <pic:spPr>
+                    <a:xfrm>
+                      <a:off x="0" y="0"/>
+                      <a:ext cx="7168515" cy="2819400"/>
+                    </a:xfrm>
+                    <a:prstGeom prst="rect">
+                      <a:avLst/>
+                    </a:prstGeom>
+                  </pic:spPr>
+                </pic:pic>
+              </a:graphicData>
+            </a:graphic>
+            <wp14:sizeRelH relativeFrom="page">
+              <wp14:pctWidth>0</wp14:pctWidth>
+            </wp14:sizeRelH>
+            <wp14:sizeRelV relativeFrom="page">
+              <wp14:pctHeight>0</wp14:pctHeight>
+            </wp14:sizeRelV>
+          </wp:anchor>
+        </w:drawing>
+      </w:r>
+    </w:p>
+    <w:p/>
+    <w:p/>
+    <w:p>
+      <w:pPr>
+        <w:rPr>
+          <w:b/>
+          <w:sz w:val="32"/>
+          <w:szCs w:val="32"/>
+        </w:rPr>
+      </w:pPr>
+    </w:p>
+    <w:p>
+      <w:pPr>
+        <w:rPr>
+          <w:b/>
+          <w:sz w:val="32"/>
+          <w:szCs w:val="32"/>
+        </w:rPr>
+      </w:pPr>
+    </w:p>
+    <w:p>
+      <w:pPr>
+        <w:rPr>
+          <w:b/>
+          <w:sz w:val="32"/>
+          <w:szCs w:val="32"/>
+        </w:rPr>
+      </w:pPr>
+    </w:p>
+    <w:p>
+      <w:r>
+        <w:rPr>
+          <w:noProof/>
+        </w:rPr>
+        <w:lastRenderedPageBreak/>
+        <mc:AlternateContent>
+          <mc:Choice Requires="wps">
+            <w:drawing>
+              <wp:anchor distT="0" distB="0" distL="114300" distR="114300" simplePos="0" relativeHeight="251679744" behindDoc="0" locked="0" layoutInCell="1" allowOverlap="1" wp14:anchorId="3FB761AE" wp14:editId="792B210E">
+                <wp:simplePos x="0" y="0"/>
+                <wp:positionH relativeFrom="column">
+                  <wp:posOffset>-609600</wp:posOffset>
+                </wp:positionH>
+                <wp:positionV relativeFrom="paragraph">
+                  <wp:posOffset>2895600</wp:posOffset>
+                </wp:positionV>
+                <wp:extent cx="7190105" cy="635"/>
+                <wp:effectExtent l="0" t="0" r="0" b="0"/>
+                <wp:wrapSquare wrapText="bothSides"/>
+                <wp:docPr id="21" name="Text Box 21"/>
+                <wp:cNvGraphicFramePr/>
+                <a:graphic xmlns:a="http://schemas.openxmlformats.org/drawingml/2006/main">
+                  <a:graphicData uri="http://schemas.microsoft.com/office/word/2010/wordprocessingShape">
+                    <wps:wsp>
+                      <wps:cNvSpPr txBox="1"/>
+                      <wps:spPr>
+                        <a:xfrm>
+                          <a:off x="0" y="0"/>
+                          <a:ext cx="7190105" cy="635"/>
+                        </a:xfrm>
+                        <a:prstGeom prst="rect">
+                          <a:avLst/>
+                        </a:prstGeom>
+                        <a:solidFill>
+                          <a:prstClr val="white"/>
+                        </a:solidFill>
+                        <a:ln>
+                          <a:noFill/>
+                        </a:ln>
+                        <a:effectLst/>
+                      </wps:spPr>
+                      <wps:txbx>
+                        <w:txbxContent>
+                          <w:p>
+                            <w:pPr>
+                              <w:pStyle w:val="Caption"/>
+                              <w:jc w:val="center"/>
+                              <w:rPr>
+                                <w:noProof/>
+                                <w:sz w:val="24"/>
+                                <w:szCs w:val="24"/>
+                              </w:rPr>
+                            </w:pPr>
+                            <w:r>
+                              <w:t xml:space="preserve">Figure </w:t>
+                            </w:r>
+                            <w:r>
+                              <w:fldChar w:fldCharType="begin"/>
+                            </w:r>
+                            <w:r>
+                              <w:instrText xml:space="preserve"> SEQ Figure \* ARABIC </w:instrText>
+                            </w:r>
+                            <w:r>
+                              <w:fldChar w:fldCharType="separate"/>
+                            </w:r>
+                            <w:r>
+                              <w:rPr>
+                                <w:noProof/>
+                              </w:rPr>
+                              <w:t>7</w:t>
+                            </w:r>
+                            <w:r>
+                              <w:fldChar w:fldCharType="end"/>
+                            </w:r>
+                            <w:r>
+                              <w:t xml:space="preserve"> </w:t>
+                            </w:r>
+                            <w:r>
+                              <w:t>- Top</w:t>
+                            </w:r>
+                            <w:r>
+                              <w:t xml:space="preserve"> Level Module Signal Waveform V</w:t>
+                            </w:r>
+                          </w:p>
+                        </w:txbxContent>
+                      </wps:txbx>
+                      <wps:bodyPr rot="0" spcFirstLastPara="0" vertOverflow="overflow" horzOverflow="overflow" vert="horz" wrap="square" lIns="0" tIns="0" rIns="0" bIns="0" numCol="1" spcCol="0" rtlCol="0" fromWordArt="0" anchor="t" anchorCtr="0" forceAA="0" compatLnSpc="1">
+                        <a:prstTxWarp prst="textNoShape">
+                          <a:avLst/>
+                        </a:prstTxWarp>
+                        <a:spAutoFit/>
+                      </wps:bodyPr>
+                    </wps:wsp>
+                  </a:graphicData>
+                </a:graphic>
+              </wp:anchor>
+            </w:drawing>
+          </mc:Choice>
+          <mc:Fallback>
+            <w:pict>
+              <v:shape w14:anchorId="3FB761AE" id="_x0000_s1036" type="#_x0000_t202" style="position:absolute;margin-left:-48pt;margin-top:228pt;width:566.15pt;height:.05pt;z-index:251679744;visibility:visible;mso-wrap-style:square;mso-wrap-distance-left:9pt;mso-wrap-distance-top:0;mso-wrap-distance-right:9pt;mso-wrap-distance-bottom:0;mso-position-horizontal:absolute;mso-position-horizontal-relative:text;mso-position-vertical:absolute;mso-position-vertical-relative:text;v-text-anchor:top" o:gfxdata="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" stroked="f">
+                <v:textbox style="mso-fit-shape-to-text:t" inset="0,0,0,0">
+                  <w:txbxContent>
+                    <w:p>
+                      <w:pPr>
+                        <w:pStyle w:val="Caption"/>
+                        <w:jc w:val="center"/>
+                        <w:rPr>
+                          <w:noProof/>
+                          <w:sz w:val="24"/>
+                          <w:szCs w:val="24"/>
+                        </w:rPr>
+                      </w:pPr>
+                      <w:r>
+                        <w:t xml:space="preserve">Figure </w:t>
+                      </w:r>
+                      <w:r>
+                        <w:fldChar w:fldCharType="begin"/>
+                      </w:r>
+                      <w:r>
+                        <w:instrText xml:space="preserve"> SEQ Figure \* ARABIC </w:instrText>
+                      </w:r>
+                      <w:r>
+                        <w:fldChar w:fldCharType="separate"/>
+                      </w:r>
+                      <w:r>
+                        <w:rPr>
+                          <w:noProof/>
+                        </w:rPr>
+                        <w:t>7</w:t>
+                      </w:r>
+                      <w:r>
+                        <w:fldChar w:fldCharType="end"/>
+                      </w:r>
+                      <w:r>
+                        <w:t xml:space="preserve"> </w:t>
+                      </w:r>
+                      <w:r>
+                        <w:t>- Top</w:t>
+                      </w:r>
+                      <w:r>
+                        <w:t xml:space="preserve"> Level Module Signal Waveform V</w:t>
+                      </w:r>
+                    </w:p>
+                  </w:txbxContent>
+                </v:textbox>
+                <w10:wrap type="square"/>
+              </v:shape>
+            </w:pict>
+          </mc:Fallback>
+        </mc:AlternateContent>
+      </w:r>
+      <w:r>
+        <w:rPr>
+          <w:noProof/>
+          <w:lang w:val="en-IN" w:eastAsia="en-IN"/>
+        </w:rPr>
+        <w:drawing>
+          <wp:anchor distT="0" distB="0" distL="114300" distR="114300" simplePos="0" relativeHeight="251669504" behindDoc="0" locked="0" layoutInCell="1" allowOverlap="1" wp14:anchorId="34E9B949" wp14:editId="0575F506">
+            <wp:simplePos x="0" y="0"/>
+            <wp:positionH relativeFrom="column">
+              <wp:posOffset>-609600</wp:posOffset>
+            </wp:positionH>
+            <wp:positionV relativeFrom="paragraph">
+              <wp:posOffset>0</wp:posOffset>
+            </wp:positionV>
+            <wp:extent cx="7190105" cy="2838450"/>
+            <wp:effectExtent l="0" t="0" r="0" b="0"/>
+            <wp:wrapSquare wrapText="bothSides"/>
+            <wp:docPr id="15" name="Picture 15"/>
+            <wp:cNvGraphicFramePr>
+              <a:graphicFrameLocks xmlns:a="http://schemas.openxmlformats.org/drawingml/2006/main" noChangeAspect="1"/>
+            </wp:cNvGraphicFramePr>
+            <a:graphic xmlns:a="http://schemas.openxmlformats.org/drawingml/2006/main">
+              <a:graphicData uri="http://schemas.openxmlformats.org/drawingml/2006/picture">
+                <pic:pic xmlns:pic="http://schemas.openxmlformats.org/drawingml/2006/picture">
+                  <pic:nvPicPr>
+                    <pic:cNvPr id="15" name="Res_5.png"/>
+                    <pic:cNvPicPr/>
+                  </pic:nvPicPr>
+                  <pic:blipFill>
+                    <a:blip r:embed="rId14">
+                      <a:extLst>
+                        <a:ext uri="{28A0092B-C50C-407E-A947-70E740481C1C}">
+                          <a14:useLocalDpi xmlns:a14="http://schemas.microsoft.com/office/drawing/2010/main" val="0"/>
+                        </a:ext>
+                      </a:extLst>
+                    </a:blip>
+                    <a:stretch>
+                      <a:fillRect/>
+                    </a:stretch>
+                  </pic:blipFill>
+                  <pic:spPr>
+                    <a:xfrm>
+                      <a:off x="0" y="0"/>
+                      <a:ext cx="7190105" cy="2838450"/>
+                    </a:xfrm>
+                    <a:prstGeom prst="rect">
+                      <a:avLst/>
+                    </a:prstGeom>
+                  </pic:spPr>
+                </pic:pic>
+              </a:graphicData>
+            </a:graphic>
+            <wp14:sizeRelH relativeFrom="page">
+              <wp14:pctWidth>0</wp14:pctWidth>
+            </wp14:sizeRelH>
+            <wp14:sizeRelV relativeFrom="page">
+              <wp14:pctHeight>0</wp14:pctHeight>
+            </wp14:sizeRelV>
+          </wp:anchor>
+        </w:drawing>
+      </w:r>
+    </w:p>
     <w:p>
       <w:pPr>
         <w:rPr>
@@ -6433,7 +7493,6 @@
         </w:numPr>
       </w:pPr>
       <w:r>
-        <w:lastRenderedPageBreak/>
         <w:t>Minimize area while meeting timing requirements</w:t>
       </w:r>
     </w:p>
@@ -6458,11 +7517,7 @@
         </w:numPr>
       </w:pPr>
       <w:r>
-        <w:t xml:space="preserve">The inputs are driven by a DFF: </w:t>
-      </w:r>
-      <w:proofErr w:type="spellStart"/>
-      <w:r>
-        <w:t>T</w:t>
+        <w:t>The inputs are driven by a DFF: T</w:t>
       </w:r>
       <w:r>
         <w:rPr>
@@ -6470,7 +7525,6 @@
         </w:rPr>
         <w:t>cq</w:t>
       </w:r>
-      <w:proofErr w:type="spellEnd"/>
       <w:r>
         <w:t>: 0.2 ns, IP Delay: 0.04 ns</w:t>
       </w:r>
@@ -6484,11 +7538,7 @@
         </w:numPr>
       </w:pPr>
       <w:r>
-        <w:t xml:space="preserve">The outputs drive four DFF: </w:t>
-      </w:r>
-      <w:proofErr w:type="spellStart"/>
-      <w:r>
-        <w:t>T</w:t>
+        <w:t>The outputs drive four DFF: T</w:t>
       </w:r>
       <w:r>
         <w:rPr>
@@ -6496,7 +7546,6 @@
         </w:rPr>
         <w:t>su</w:t>
       </w:r>
-      <w:proofErr w:type="spellEnd"/>
       <w:r>
         <w:t>: 0.25 ns, OP Delay: 0.45 ns</w:t>
       </w:r>
@@ -7150,8 +8199,6 @@
               </w:rPr>
               <w:t>15852.5362</w:t>
             </w:r>
-            <w:bookmarkStart w:id="0" w:name="_GoBack"/>
-            <w:bookmarkEnd w:id="0"/>
           </w:p>
         </w:tc>
         <w:tc>
@@ -7192,12 +8239,93 @@
           <w:sz w:val="32"/>
           <w:szCs w:val="32"/>
         </w:rPr>
+        <w:lastRenderedPageBreak/>
         <w:t>Conclusion</w:t>
       </w:r>
     </w:p>
-    <w:p/>
+    <w:p>
+      <w:pPr>
+        <w:rPr>
+          <w:szCs w:val="32"/>
+        </w:rPr>
+      </w:pPr>
+      <w:r>
+        <w:rPr>
+          <w:szCs w:val="32"/>
+        </w:rPr>
+        <w:t>The project goal was successfully achieved and the resulting synthesizable Verilog RTL was verified with various messages and the hash values produced were compared with a high level language implementation of the module in python.</w:t>
+      </w:r>
+      <w:r>
+        <w:rPr>
+          <w:szCs w:val="32"/>
+        </w:rPr>
+        <w:t xml:space="preserve"> The RTL was synthesized using Synopsys 2015 Design Compiler and was able to achieve a clock period of 8 ns with a cell area of 15852.5362 um</w:t>
+      </w:r>
+      <w:r>
+        <w:rPr>
+          <w:szCs w:val="32"/>
+          <w:vertAlign w:val="superscript"/>
+        </w:rPr>
+        <w:t>2</w:t>
+      </w:r>
+      <w:r>
+        <w:rPr>
+          <w:szCs w:val="32"/>
+        </w:rPr>
+        <w:t>.</w:t>
+      </w:r>
+      <w:r>
+        <w:rPr>
+          <w:szCs w:val="32"/>
+        </w:rPr>
+        <w:t xml:space="preserve"> The design compiler used parallel prefix adders from the Designware library and 45 nm standard cells from </w:t>
+      </w:r>
+      <w:r>
+        <w:rPr>
+          <w:szCs w:val="32"/>
+        </w:rPr>
+        <w:t>Nandgate</w:t>
+      </w:r>
+      <w:r>
+        <w:rPr>
+          <w:szCs w:val="32"/>
+        </w:rPr>
+        <w:t xml:space="preserve"> OpenCell library.</w:t>
+      </w:r>
+      <w:r>
+        <w:rPr>
+          <w:szCs w:val="32"/>
+        </w:rPr>
+        <w:t xml:space="preserve"> Upon inspection of the synthesized design it was found that the critical path in the design is the hash computation iteration which consists of several chained adders and other logic gates.</w:t>
+      </w:r>
+      <w:r>
+        <w:rPr>
+          <w:szCs w:val="32"/>
+        </w:rPr>
+        <w:t xml:space="preserve"> It is difficult to pipeline the H computation operations since the next computation is dependent on the result of the current iteration.</w:t>
+      </w:r>
+      <w:bookmarkStart w:id="0" w:name="_GoBack"/>
+      <w:bookmarkEnd w:id="0"/>
+    </w:p>
+    <w:p>
+      <w:r>
+        <w:t xml:space="preserve">The secure hashing algorithm (SHA) is used for many applications like authentication, message signing, data integrity check and cryptography. Due to the nature of operations in the algorithm an application specific hardware for SHA computation benefits from the performance boost offered by the intrinsic parallelism of the hardware compared to the execution of the algorithm in a general purpose CPU. </w:t>
+      </w:r>
+      <w:r>
+        <w:t>Its widely used in many mainstream applications like SSH, TLS etc.</w:t>
+      </w:r>
+      <w:r>
+        <w:t xml:space="preserve"> hence many modern processors usually have some hardware implementation for SHA operations for e.g. Many of the Intel CPUs have a dedicated </w:t>
+      </w:r>
+      <w:r>
+        <w:t>cryptoprocessor core</w:t>
+      </w:r>
+      <w:r>
+        <w:t xml:space="preserve"> for SHA computation and with the Internet of Things gaining popularity among the masses security is becoming paramount hence low power hardware implementations of these cryptographic algorithms are important.</w:t>
+      </w:r>
+    </w:p>
     <w:sectPr>
-      <w:headerReference w:type="default" r:id="rId8"/>
+      <w:headerReference w:type="default" r:id="rId15"/>
       <w:pgSz w:w="12240" w:h="15840" w:code="1"/>
       <w:pgMar w:top="1440" w:right="1440" w:bottom="1440" w:left="1440" w:header="708" w:footer="708" w:gutter="0"/>
       <w:cols w:space="708"/>
@@ -7292,7 +8420,7 @@
             <w:bCs/>
             <w:noProof/>
           </w:rPr>
-          <w:t>7</w:t>
+          <w:t>11</w:t>
         </w:r>
         <w:r>
           <w:rPr>
@@ -7331,7 +8459,7 @@
             <w:bCs/>
             <w:noProof/>
           </w:rPr>
-          <w:t>8</w:t>
+          <w:t>12</w:t>
         </w:r>
         <w:r>
           <w:rPr>
@@ -9332,6 +10460,25 @@
       </w:tblCellMar>
     </w:tblPr>
   </w:style>
+  <w:style w:type="paragraph" w:styleId="Caption">
+    <w:name w:val="caption"/>
+    <w:basedOn w:val="Normal"/>
+    <w:next w:val="Normal"/>
+    <w:uiPriority w:val="35"/>
+    <w:unhideWhenUsed/>
+    <w:qFormat/>
+    <w:rsid w:val="005071FD"/>
+    <w:pPr>
+      <w:spacing w:after="200"/>
+    </w:pPr>
+    <w:rPr>
+      <w:i/>
+      <w:iCs/>
+      <w:color w:val="44546A" w:themeColor="text2"/>
+      <w:sz w:val="18"/>
+      <w:szCs w:val="18"/>
+    </w:rPr>
+  </w:style>
 </w:styles>
 </file>
 

</xml_diff>